<commit_message>
update funtion in main Source_1_1
</commit_message>
<xml_diff>
--- a/Yeu_Cau_1/Report_1_1.docx
+++ b/Yeu_Cau_1/Report_1_1.docx
@@ -57,7 +57,6 @@
           <w:szCs w:val="40"/>
         </w:rPr>
       </w:pPr>
-      <w:proofErr w:type="spellStart"/>
       <w:r>
         <w:rPr>
           <w:rFonts w:asciiTheme="majorHAnsi" w:hAnsiTheme="majorHAnsi" w:cstheme="majorHAnsi"/>
@@ -65,37 +64,7 @@
           <w:sz w:val="40"/>
           <w:szCs w:val="40"/>
         </w:rPr>
-        <w:t>Yêu</w:t>
-      </w:r>
-      <w:proofErr w:type="spellEnd"/>
-      <w:r>
-        <w:rPr>
-          <w:rFonts w:asciiTheme="majorHAnsi" w:hAnsiTheme="majorHAnsi" w:cstheme="majorHAnsi"/>
-          <w:b/>
-          <w:sz w:val="40"/>
-          <w:szCs w:val="40"/>
-        </w:rPr>
-        <w:t xml:space="preserve"> </w:t>
-      </w:r>
-      <w:proofErr w:type="spellStart"/>
-      <w:r>
-        <w:rPr>
-          <w:rFonts w:asciiTheme="majorHAnsi" w:hAnsiTheme="majorHAnsi" w:cstheme="majorHAnsi"/>
-          <w:b/>
-          <w:sz w:val="40"/>
-          <w:szCs w:val="40"/>
-        </w:rPr>
-        <w:t>cầu</w:t>
-      </w:r>
-      <w:proofErr w:type="spellEnd"/>
-      <w:r>
-        <w:rPr>
-          <w:rFonts w:asciiTheme="majorHAnsi" w:hAnsiTheme="majorHAnsi" w:cstheme="majorHAnsi"/>
-          <w:b/>
-          <w:sz w:val="40"/>
-          <w:szCs w:val="40"/>
-        </w:rPr>
-        <w:t xml:space="preserve"> 1</w:t>
+        <w:t>Yêu cầu 1</w:t>
       </w:r>
     </w:p>
     <w:p>
@@ -196,7 +165,6 @@
                 <w:szCs w:val="26"/>
               </w:rPr>
             </w:pPr>
-            <w:proofErr w:type="spellStart"/>
             <w:r>
               <w:rPr>
                 <w:rFonts w:asciiTheme="majorHAnsi" w:hAnsiTheme="majorHAnsi" w:cstheme="majorHAnsi"/>
@@ -205,7 +173,6 @@
               </w:rPr>
               <w:t>Tên</w:t>
             </w:r>
-            <w:proofErr w:type="spellEnd"/>
           </w:p>
         </w:tc>
         <w:tc>
@@ -300,34 +267,14 @@
                 <w:szCs w:val="26"/>
               </w:rPr>
             </w:pPr>
-            <w:proofErr w:type="spellStart"/>
             <w:r>
               <w:rPr>
                 <w:rFonts w:asciiTheme="majorHAnsi" w:hAnsiTheme="majorHAnsi" w:cstheme="majorHAnsi"/>
                 <w:sz w:val="26"/>
                 <w:szCs w:val="26"/>
               </w:rPr>
-              <w:t>Huỳnh</w:t>
+              <w:t>Huỳnh Cao Biên</w:t>
             </w:r>
-            <w:proofErr w:type="spellEnd"/>
-            <w:r>
-              <w:rPr>
-                <w:rFonts w:asciiTheme="majorHAnsi" w:hAnsiTheme="majorHAnsi" w:cstheme="majorHAnsi"/>
-                <w:sz w:val="26"/>
-                <w:szCs w:val="26"/>
-              </w:rPr>
-              <w:t xml:space="preserve"> Cao </w:t>
-            </w:r>
-            <w:proofErr w:type="spellStart"/>
-            <w:r>
-              <w:rPr>
-                <w:rFonts w:asciiTheme="majorHAnsi" w:hAnsiTheme="majorHAnsi" w:cstheme="majorHAnsi"/>
-                <w:sz w:val="26"/>
-                <w:szCs w:val="26"/>
-              </w:rPr>
-              <w:t>Biên</w:t>
-            </w:r>
-            <w:proofErr w:type="spellEnd"/>
           </w:p>
         </w:tc>
         <w:tc>
@@ -421,52 +368,14 @@
                 <w:szCs w:val="26"/>
               </w:rPr>
             </w:pPr>
-            <w:proofErr w:type="spellStart"/>
             <w:r>
               <w:rPr>
                 <w:rFonts w:asciiTheme="majorHAnsi" w:hAnsiTheme="majorHAnsi" w:cstheme="majorHAnsi"/>
                 <w:sz w:val="26"/>
                 <w:szCs w:val="26"/>
               </w:rPr>
-              <w:t>Võ</w:t>
+              <w:t>Võ Hoàng Minh Chí</w:t>
             </w:r>
-            <w:proofErr w:type="spellEnd"/>
-            <w:r>
-              <w:rPr>
-                <w:rFonts w:asciiTheme="majorHAnsi" w:hAnsiTheme="majorHAnsi" w:cstheme="majorHAnsi"/>
-                <w:sz w:val="26"/>
-                <w:szCs w:val="26"/>
-              </w:rPr>
-              <w:t xml:space="preserve"> </w:t>
-            </w:r>
-            <w:proofErr w:type="spellStart"/>
-            <w:r>
-              <w:rPr>
-                <w:rFonts w:asciiTheme="majorHAnsi" w:hAnsiTheme="majorHAnsi" w:cstheme="majorHAnsi"/>
-                <w:sz w:val="26"/>
-                <w:szCs w:val="26"/>
-              </w:rPr>
-              <w:t>Hoàng</w:t>
-            </w:r>
-            <w:proofErr w:type="spellEnd"/>
-            <w:r>
-              <w:rPr>
-                <w:rFonts w:asciiTheme="majorHAnsi" w:hAnsiTheme="majorHAnsi" w:cstheme="majorHAnsi"/>
-                <w:sz w:val="26"/>
-                <w:szCs w:val="26"/>
-              </w:rPr>
-              <w:t xml:space="preserve"> Minh </w:t>
-            </w:r>
-            <w:proofErr w:type="spellStart"/>
-            <w:r>
-              <w:rPr>
-                <w:rFonts w:asciiTheme="majorHAnsi" w:hAnsiTheme="majorHAnsi" w:cstheme="majorHAnsi"/>
-                <w:sz w:val="26"/>
-                <w:szCs w:val="26"/>
-              </w:rPr>
-              <w:t>Chí</w:t>
-            </w:r>
-            <w:proofErr w:type="spellEnd"/>
           </w:p>
         </w:tc>
         <w:tc>
@@ -564,7 +473,6 @@
           <w:szCs w:val="26"/>
         </w:rPr>
       </w:pPr>
-      <w:proofErr w:type="spellStart"/>
       <w:r>
         <w:rPr>
           <w:rFonts w:asciiTheme="majorHAnsi" w:hAnsiTheme="majorHAnsi" w:cstheme="majorHAnsi"/>
@@ -572,29 +480,8 @@
           <w:sz w:val="26"/>
           <w:szCs w:val="26"/>
         </w:rPr>
-        <w:t>Giai</w:t>
+        <w:t>Giai đoạn</w:t>
       </w:r>
-      <w:proofErr w:type="spellEnd"/>
-      <w:r>
-        <w:rPr>
-          <w:rFonts w:asciiTheme="majorHAnsi" w:hAnsiTheme="majorHAnsi" w:cstheme="majorHAnsi"/>
-          <w:b/>
-          <w:sz w:val="26"/>
-          <w:szCs w:val="26"/>
-        </w:rPr>
-        <w:t xml:space="preserve"> </w:t>
-      </w:r>
-      <w:proofErr w:type="spellStart"/>
-      <w:r>
-        <w:rPr>
-          <w:rFonts w:asciiTheme="majorHAnsi" w:hAnsiTheme="majorHAnsi" w:cstheme="majorHAnsi"/>
-          <w:b/>
-          <w:sz w:val="26"/>
-          <w:szCs w:val="26"/>
-        </w:rPr>
-        <w:t>đoạn</w:t>
-      </w:r>
-      <w:proofErr w:type="spellEnd"/>
     </w:p>
     <w:tbl>
       <w:tblPr>
@@ -630,7 +517,6 @@
                 <w:szCs w:val="26"/>
               </w:rPr>
             </w:pPr>
-            <w:proofErr w:type="spellStart"/>
             <w:r>
               <w:rPr>
                 <w:rFonts w:asciiTheme="majorHAnsi" w:hAnsiTheme="majorHAnsi" w:cstheme="majorHAnsi"/>
@@ -638,9 +524,25 @@
                 <w:sz w:val="26"/>
                 <w:szCs w:val="26"/>
               </w:rPr>
-              <w:t>Giai</w:t>
+              <w:t>Giai đoạn</w:t>
             </w:r>
-            <w:proofErr w:type="spellEnd"/>
+          </w:p>
+        </w:tc>
+        <w:tc>
+          <w:tcPr>
+            <w:tcW w:w="1531" w:type="dxa"/>
+          </w:tcPr>
+          <w:p>
+            <w:pPr>
+              <w:spacing w:line="276" w:lineRule="auto"/>
+              <w:jc w:val="center"/>
+              <w:rPr>
+                <w:rFonts w:asciiTheme="majorHAnsi" w:hAnsiTheme="majorHAnsi" w:cstheme="majorHAnsi"/>
+                <w:b/>
+                <w:sz w:val="26"/>
+                <w:szCs w:val="26"/>
+              </w:rPr>
+            </w:pPr>
             <w:r>
               <w:rPr>
                 <w:rFonts w:asciiTheme="majorHAnsi" w:hAnsiTheme="majorHAnsi" w:cstheme="majorHAnsi"/>
@@ -648,9 +550,25 @@
                 <w:sz w:val="26"/>
                 <w:szCs w:val="26"/>
               </w:rPr>
-              <w:t xml:space="preserve"> </w:t>
+              <w:t>Bắt đầu</w:t>
             </w:r>
-            <w:proofErr w:type="spellStart"/>
+          </w:p>
+        </w:tc>
+        <w:tc>
+          <w:tcPr>
+            <w:tcW w:w="1531" w:type="dxa"/>
+          </w:tcPr>
+          <w:p>
+            <w:pPr>
+              <w:spacing w:line="276" w:lineRule="auto"/>
+              <w:jc w:val="center"/>
+              <w:rPr>
+                <w:rFonts w:asciiTheme="majorHAnsi" w:hAnsiTheme="majorHAnsi" w:cstheme="majorHAnsi"/>
+                <w:b/>
+                <w:sz w:val="26"/>
+                <w:szCs w:val="26"/>
+              </w:rPr>
+            </w:pPr>
             <w:r>
               <w:rPr>
                 <w:rFonts w:asciiTheme="majorHAnsi" w:hAnsiTheme="majorHAnsi" w:cstheme="majorHAnsi"/>
@@ -658,14 +576,13 @@
                 <w:sz w:val="26"/>
                 <w:szCs w:val="26"/>
               </w:rPr>
-              <w:t>đoạn</w:t>
+              <w:t>Kết thúc</w:t>
             </w:r>
-            <w:proofErr w:type="spellEnd"/>
-          </w:p>
-        </w:tc>
-        <w:tc>
-          <w:tcPr>
-            <w:tcW w:w="1531" w:type="dxa"/>
+          </w:p>
+        </w:tc>
+        <w:tc>
+          <w:tcPr>
+            <w:tcW w:w="3455" w:type="dxa"/>
           </w:tcPr>
           <w:p>
             <w:pPr>
@@ -678,7 +595,6 @@
                 <w:szCs w:val="26"/>
               </w:rPr>
             </w:pPr>
-            <w:proofErr w:type="spellStart"/>
             <w:r>
               <w:rPr>
                 <w:rFonts w:asciiTheme="majorHAnsi" w:hAnsiTheme="majorHAnsi" w:cstheme="majorHAnsi"/>
@@ -686,9 +602,25 @@
                 <w:sz w:val="26"/>
                 <w:szCs w:val="26"/>
               </w:rPr>
-              <w:t>Bắt</w:t>
+              <w:t>Nội dung</w:t>
             </w:r>
-            <w:proofErr w:type="spellEnd"/>
+          </w:p>
+        </w:tc>
+        <w:tc>
+          <w:tcPr>
+            <w:tcW w:w="990" w:type="dxa"/>
+          </w:tcPr>
+          <w:p>
+            <w:pPr>
+              <w:spacing w:line="276" w:lineRule="auto"/>
+              <w:jc w:val="center"/>
+              <w:rPr>
+                <w:rFonts w:asciiTheme="majorHAnsi" w:hAnsiTheme="majorHAnsi" w:cstheme="majorHAnsi"/>
+                <w:b/>
+                <w:sz w:val="26"/>
+                <w:szCs w:val="26"/>
+              </w:rPr>
+            </w:pPr>
             <w:r>
               <w:rPr>
                 <w:rFonts w:asciiTheme="majorHAnsi" w:hAnsiTheme="majorHAnsi" w:cstheme="majorHAnsi"/>
@@ -696,192 +628,8 @@
                 <w:sz w:val="26"/>
                 <w:szCs w:val="26"/>
               </w:rPr>
-              <w:t xml:space="preserve"> </w:t>
+              <w:t>Tiến độ đồ án</w:t>
             </w:r>
-            <w:proofErr w:type="spellStart"/>
-            <w:r>
-              <w:rPr>
-                <w:rFonts w:asciiTheme="majorHAnsi" w:hAnsiTheme="majorHAnsi" w:cstheme="majorHAnsi"/>
-                <w:b/>
-                <w:sz w:val="26"/>
-                <w:szCs w:val="26"/>
-              </w:rPr>
-              <w:t>đầu</w:t>
-            </w:r>
-            <w:proofErr w:type="spellEnd"/>
-          </w:p>
-        </w:tc>
-        <w:tc>
-          <w:tcPr>
-            <w:tcW w:w="1531" w:type="dxa"/>
-          </w:tcPr>
-          <w:p>
-            <w:pPr>
-              <w:spacing w:line="276" w:lineRule="auto"/>
-              <w:jc w:val="center"/>
-              <w:rPr>
-                <w:rFonts w:asciiTheme="majorHAnsi" w:hAnsiTheme="majorHAnsi" w:cstheme="majorHAnsi"/>
-                <w:b/>
-                <w:sz w:val="26"/>
-                <w:szCs w:val="26"/>
-              </w:rPr>
-            </w:pPr>
-            <w:proofErr w:type="spellStart"/>
-            <w:r>
-              <w:rPr>
-                <w:rFonts w:asciiTheme="majorHAnsi" w:hAnsiTheme="majorHAnsi" w:cstheme="majorHAnsi"/>
-                <w:b/>
-                <w:sz w:val="26"/>
-                <w:szCs w:val="26"/>
-              </w:rPr>
-              <w:t>Kết</w:t>
-            </w:r>
-            <w:proofErr w:type="spellEnd"/>
-            <w:r>
-              <w:rPr>
-                <w:rFonts w:asciiTheme="majorHAnsi" w:hAnsiTheme="majorHAnsi" w:cstheme="majorHAnsi"/>
-                <w:b/>
-                <w:sz w:val="26"/>
-                <w:szCs w:val="26"/>
-              </w:rPr>
-              <w:t xml:space="preserve"> </w:t>
-            </w:r>
-            <w:proofErr w:type="spellStart"/>
-            <w:r>
-              <w:rPr>
-                <w:rFonts w:asciiTheme="majorHAnsi" w:hAnsiTheme="majorHAnsi" w:cstheme="majorHAnsi"/>
-                <w:b/>
-                <w:sz w:val="26"/>
-                <w:szCs w:val="26"/>
-              </w:rPr>
-              <w:t>thúc</w:t>
-            </w:r>
-            <w:proofErr w:type="spellEnd"/>
-          </w:p>
-        </w:tc>
-        <w:tc>
-          <w:tcPr>
-            <w:tcW w:w="3455" w:type="dxa"/>
-          </w:tcPr>
-          <w:p>
-            <w:pPr>
-              <w:spacing w:line="276" w:lineRule="auto"/>
-              <w:jc w:val="center"/>
-              <w:rPr>
-                <w:rFonts w:asciiTheme="majorHAnsi" w:hAnsiTheme="majorHAnsi" w:cstheme="majorHAnsi"/>
-                <w:b/>
-                <w:sz w:val="26"/>
-                <w:szCs w:val="26"/>
-              </w:rPr>
-            </w:pPr>
-            <w:proofErr w:type="spellStart"/>
-            <w:r>
-              <w:rPr>
-                <w:rFonts w:asciiTheme="majorHAnsi" w:hAnsiTheme="majorHAnsi" w:cstheme="majorHAnsi"/>
-                <w:b/>
-                <w:sz w:val="26"/>
-                <w:szCs w:val="26"/>
-              </w:rPr>
-              <w:t>Nội</w:t>
-            </w:r>
-            <w:proofErr w:type="spellEnd"/>
-            <w:r>
-              <w:rPr>
-                <w:rFonts w:asciiTheme="majorHAnsi" w:hAnsiTheme="majorHAnsi" w:cstheme="majorHAnsi"/>
-                <w:b/>
-                <w:sz w:val="26"/>
-                <w:szCs w:val="26"/>
-              </w:rPr>
-              <w:t xml:space="preserve"> dung</w:t>
-            </w:r>
-          </w:p>
-        </w:tc>
-        <w:tc>
-          <w:tcPr>
-            <w:tcW w:w="990" w:type="dxa"/>
-          </w:tcPr>
-          <w:p>
-            <w:pPr>
-              <w:spacing w:line="276" w:lineRule="auto"/>
-              <w:jc w:val="center"/>
-              <w:rPr>
-                <w:rFonts w:asciiTheme="majorHAnsi" w:hAnsiTheme="majorHAnsi" w:cstheme="majorHAnsi"/>
-                <w:b/>
-                <w:sz w:val="26"/>
-                <w:szCs w:val="26"/>
-              </w:rPr>
-            </w:pPr>
-            <w:proofErr w:type="spellStart"/>
-            <w:r>
-              <w:rPr>
-                <w:rFonts w:asciiTheme="majorHAnsi" w:hAnsiTheme="majorHAnsi" w:cstheme="majorHAnsi"/>
-                <w:b/>
-                <w:sz w:val="26"/>
-                <w:szCs w:val="26"/>
-              </w:rPr>
-              <w:t>Tiến</w:t>
-            </w:r>
-            <w:proofErr w:type="spellEnd"/>
-            <w:r>
-              <w:rPr>
-                <w:rFonts w:asciiTheme="majorHAnsi" w:hAnsiTheme="majorHAnsi" w:cstheme="majorHAnsi"/>
-                <w:b/>
-                <w:sz w:val="26"/>
-                <w:szCs w:val="26"/>
-              </w:rPr>
-              <w:t xml:space="preserve"> </w:t>
-            </w:r>
-            <w:proofErr w:type="spellStart"/>
-            <w:r>
-              <w:rPr>
-                <w:rFonts w:asciiTheme="majorHAnsi" w:hAnsiTheme="majorHAnsi" w:cstheme="majorHAnsi"/>
-                <w:b/>
-                <w:sz w:val="26"/>
-                <w:szCs w:val="26"/>
-              </w:rPr>
-              <w:t>độ</w:t>
-            </w:r>
-            <w:proofErr w:type="spellEnd"/>
-            <w:r>
-              <w:rPr>
-                <w:rFonts w:asciiTheme="majorHAnsi" w:hAnsiTheme="majorHAnsi" w:cstheme="majorHAnsi"/>
-                <w:b/>
-                <w:sz w:val="26"/>
-                <w:szCs w:val="26"/>
-              </w:rPr>
-              <w:t xml:space="preserve"> </w:t>
-            </w:r>
-            <w:proofErr w:type="spellStart"/>
-            <w:r>
-              <w:rPr>
-                <w:rFonts w:asciiTheme="majorHAnsi" w:hAnsiTheme="majorHAnsi" w:cstheme="majorHAnsi"/>
-                <w:b/>
-                <w:sz w:val="26"/>
-                <w:szCs w:val="26"/>
-              </w:rPr>
-              <w:t>đồ</w:t>
-            </w:r>
-            <w:proofErr w:type="spellEnd"/>
-            <w:r>
-              <w:rPr>
-                <w:rFonts w:asciiTheme="majorHAnsi" w:hAnsiTheme="majorHAnsi" w:cstheme="majorHAnsi"/>
-                <w:b/>
-                <w:sz w:val="26"/>
-                <w:szCs w:val="26"/>
-              </w:rPr>
-              <w:t xml:space="preserve"> </w:t>
-            </w:r>
-            <w:proofErr w:type="spellStart"/>
-            <w:r>
-              <w:rPr>
-                <w:rFonts w:asciiTheme="majorHAnsi" w:hAnsiTheme="majorHAnsi" w:cstheme="majorHAnsi"/>
-                <w:b/>
-                <w:sz w:val="26"/>
-                <w:szCs w:val="26"/>
-              </w:rPr>
-              <w:t>án</w:t>
-            </w:r>
-            <w:proofErr w:type="spellEnd"/>
           </w:p>
         </w:tc>
       </w:tr>
@@ -904,88 +652,14 @@
                 <w:szCs w:val="26"/>
               </w:rPr>
             </w:pPr>
-            <w:proofErr w:type="spellStart"/>
             <w:r>
               <w:rPr>
                 <w:rFonts w:asciiTheme="majorHAnsi" w:hAnsiTheme="majorHAnsi" w:cstheme="majorHAnsi"/>
                 <w:sz w:val="26"/>
                 <w:szCs w:val="26"/>
               </w:rPr>
-              <w:t>Bắt</w:t>
+              <w:t>Bắt đầu ra đồ án</w:t>
             </w:r>
-            <w:proofErr w:type="spellEnd"/>
-            <w:r>
-              <w:rPr>
-                <w:rFonts w:asciiTheme="majorHAnsi" w:hAnsiTheme="majorHAnsi" w:cstheme="majorHAnsi"/>
-                <w:sz w:val="26"/>
-                <w:szCs w:val="26"/>
-              </w:rPr>
-              <w:t xml:space="preserve"> </w:t>
-            </w:r>
-            <w:proofErr w:type="spellStart"/>
-            <w:r>
-              <w:rPr>
-                <w:rFonts w:asciiTheme="majorHAnsi" w:hAnsiTheme="majorHAnsi" w:cstheme="majorHAnsi"/>
-                <w:sz w:val="26"/>
-                <w:szCs w:val="26"/>
-              </w:rPr>
-              <w:t>đầu</w:t>
-            </w:r>
-            <w:proofErr w:type="spellEnd"/>
-            <w:r>
-              <w:rPr>
-                <w:rFonts w:asciiTheme="majorHAnsi" w:hAnsiTheme="majorHAnsi" w:cstheme="majorHAnsi"/>
-                <w:sz w:val="26"/>
-                <w:szCs w:val="26"/>
-              </w:rPr>
-              <w:t xml:space="preserve"> </w:t>
-            </w:r>
-            <w:proofErr w:type="spellStart"/>
-            <w:r>
-              <w:rPr>
-                <w:rFonts w:asciiTheme="majorHAnsi" w:hAnsiTheme="majorHAnsi" w:cstheme="majorHAnsi"/>
-                <w:sz w:val="26"/>
-                <w:szCs w:val="26"/>
-              </w:rPr>
-              <w:t>ra</w:t>
-            </w:r>
-            <w:proofErr w:type="spellEnd"/>
-            <w:r>
-              <w:rPr>
-                <w:rFonts w:asciiTheme="majorHAnsi" w:hAnsiTheme="majorHAnsi" w:cstheme="majorHAnsi"/>
-                <w:sz w:val="26"/>
-                <w:szCs w:val="26"/>
-              </w:rPr>
-              <w:t xml:space="preserve"> </w:t>
-            </w:r>
-            <w:proofErr w:type="spellStart"/>
-            <w:r>
-              <w:rPr>
-                <w:rFonts w:asciiTheme="majorHAnsi" w:hAnsiTheme="majorHAnsi" w:cstheme="majorHAnsi"/>
-                <w:sz w:val="26"/>
-                <w:szCs w:val="26"/>
-              </w:rPr>
-              <w:t>đồ</w:t>
-            </w:r>
-            <w:proofErr w:type="spellEnd"/>
-            <w:r>
-              <w:rPr>
-                <w:rFonts w:asciiTheme="majorHAnsi" w:hAnsiTheme="majorHAnsi" w:cstheme="majorHAnsi"/>
-                <w:sz w:val="26"/>
-                <w:szCs w:val="26"/>
-              </w:rPr>
-              <w:t xml:space="preserve"> </w:t>
-            </w:r>
-            <w:proofErr w:type="spellStart"/>
-            <w:r>
-              <w:rPr>
-                <w:rFonts w:asciiTheme="majorHAnsi" w:hAnsiTheme="majorHAnsi" w:cstheme="majorHAnsi"/>
-                <w:sz w:val="26"/>
-                <w:szCs w:val="26"/>
-              </w:rPr>
-              <w:t>án</w:t>
-            </w:r>
-            <w:proofErr w:type="spellEnd"/>
           </w:p>
         </w:tc>
         <w:tc>
@@ -1055,286 +729,14 @@
                 <w:szCs w:val="26"/>
               </w:rPr>
             </w:pPr>
-            <w:proofErr w:type="spellStart"/>
             <w:r>
               <w:rPr>
                 <w:rFonts w:asciiTheme="majorHAnsi" w:hAnsiTheme="majorHAnsi" w:cstheme="majorHAnsi"/>
                 <w:sz w:val="26"/>
                 <w:szCs w:val="26"/>
               </w:rPr>
-              <w:t>Họp</w:t>
+              <w:t>Họp báo, định hình đồ án, triển khai giải pháp thực hiện và phân chia công việc</w:t>
             </w:r>
-            <w:proofErr w:type="spellEnd"/>
-            <w:r>
-              <w:rPr>
-                <w:rFonts w:asciiTheme="majorHAnsi" w:hAnsiTheme="majorHAnsi" w:cstheme="majorHAnsi"/>
-                <w:sz w:val="26"/>
-                <w:szCs w:val="26"/>
-              </w:rPr>
-              <w:t xml:space="preserve"> </w:t>
-            </w:r>
-            <w:proofErr w:type="spellStart"/>
-            <w:r>
-              <w:rPr>
-                <w:rFonts w:asciiTheme="majorHAnsi" w:hAnsiTheme="majorHAnsi" w:cstheme="majorHAnsi"/>
-                <w:sz w:val="26"/>
-                <w:szCs w:val="26"/>
-              </w:rPr>
-              <w:t>báo</w:t>
-            </w:r>
-            <w:proofErr w:type="spellEnd"/>
-            <w:r>
-              <w:rPr>
-                <w:rFonts w:asciiTheme="majorHAnsi" w:hAnsiTheme="majorHAnsi" w:cstheme="majorHAnsi"/>
-                <w:sz w:val="26"/>
-                <w:szCs w:val="26"/>
-              </w:rPr>
-              <w:t xml:space="preserve">, </w:t>
-            </w:r>
-            <w:proofErr w:type="spellStart"/>
-            <w:r>
-              <w:rPr>
-                <w:rFonts w:asciiTheme="majorHAnsi" w:hAnsiTheme="majorHAnsi" w:cstheme="majorHAnsi"/>
-                <w:sz w:val="26"/>
-                <w:szCs w:val="26"/>
-              </w:rPr>
-              <w:t>định</w:t>
-            </w:r>
-            <w:proofErr w:type="spellEnd"/>
-            <w:r>
-              <w:rPr>
-                <w:rFonts w:asciiTheme="majorHAnsi" w:hAnsiTheme="majorHAnsi" w:cstheme="majorHAnsi"/>
-                <w:sz w:val="26"/>
-                <w:szCs w:val="26"/>
-              </w:rPr>
-              <w:t xml:space="preserve"> </w:t>
-            </w:r>
-            <w:proofErr w:type="spellStart"/>
-            <w:r>
-              <w:rPr>
-                <w:rFonts w:asciiTheme="majorHAnsi" w:hAnsiTheme="majorHAnsi" w:cstheme="majorHAnsi"/>
-                <w:sz w:val="26"/>
-                <w:szCs w:val="26"/>
-              </w:rPr>
-              <w:t>hình</w:t>
-            </w:r>
-            <w:proofErr w:type="spellEnd"/>
-            <w:r>
-              <w:rPr>
-                <w:rFonts w:asciiTheme="majorHAnsi" w:hAnsiTheme="majorHAnsi" w:cstheme="majorHAnsi"/>
-                <w:sz w:val="26"/>
-                <w:szCs w:val="26"/>
-              </w:rPr>
-              <w:t xml:space="preserve"> </w:t>
-            </w:r>
-            <w:proofErr w:type="spellStart"/>
-            <w:r>
-              <w:rPr>
-                <w:rFonts w:asciiTheme="majorHAnsi" w:hAnsiTheme="majorHAnsi" w:cstheme="majorHAnsi"/>
-                <w:sz w:val="26"/>
-                <w:szCs w:val="26"/>
-              </w:rPr>
-              <w:t>đồ</w:t>
-            </w:r>
-            <w:proofErr w:type="spellEnd"/>
-            <w:r>
-              <w:rPr>
-                <w:rFonts w:asciiTheme="majorHAnsi" w:hAnsiTheme="majorHAnsi" w:cstheme="majorHAnsi"/>
-                <w:sz w:val="26"/>
-                <w:szCs w:val="26"/>
-              </w:rPr>
-              <w:t xml:space="preserve"> </w:t>
-            </w:r>
-            <w:proofErr w:type="spellStart"/>
-            <w:r>
-              <w:rPr>
-                <w:rFonts w:asciiTheme="majorHAnsi" w:hAnsiTheme="majorHAnsi" w:cstheme="majorHAnsi"/>
-                <w:sz w:val="26"/>
-                <w:szCs w:val="26"/>
-              </w:rPr>
-              <w:t>án</w:t>
-            </w:r>
-            <w:proofErr w:type="spellEnd"/>
-            <w:r>
-              <w:rPr>
-                <w:rFonts w:asciiTheme="majorHAnsi" w:hAnsiTheme="majorHAnsi" w:cstheme="majorHAnsi"/>
-                <w:sz w:val="26"/>
-                <w:szCs w:val="26"/>
-              </w:rPr>
-              <w:t xml:space="preserve">, </w:t>
-            </w:r>
-            <w:proofErr w:type="spellStart"/>
-            <w:r>
-              <w:rPr>
-                <w:rFonts w:asciiTheme="majorHAnsi" w:hAnsiTheme="majorHAnsi" w:cstheme="majorHAnsi"/>
-                <w:sz w:val="26"/>
-                <w:szCs w:val="26"/>
-              </w:rPr>
-              <w:t>triển</w:t>
-            </w:r>
-            <w:proofErr w:type="spellEnd"/>
-            <w:r>
-              <w:rPr>
-                <w:rFonts w:asciiTheme="majorHAnsi" w:hAnsiTheme="majorHAnsi" w:cstheme="majorHAnsi"/>
-                <w:sz w:val="26"/>
-                <w:szCs w:val="26"/>
-              </w:rPr>
-              <w:t xml:space="preserve"> </w:t>
-            </w:r>
-            <w:proofErr w:type="spellStart"/>
-            <w:r>
-              <w:rPr>
-                <w:rFonts w:asciiTheme="majorHAnsi" w:hAnsiTheme="majorHAnsi" w:cstheme="majorHAnsi"/>
-                <w:sz w:val="26"/>
-                <w:szCs w:val="26"/>
-              </w:rPr>
-              <w:t>khai</w:t>
-            </w:r>
-            <w:proofErr w:type="spellEnd"/>
-            <w:r>
-              <w:rPr>
-                <w:rFonts w:asciiTheme="majorHAnsi" w:hAnsiTheme="majorHAnsi" w:cstheme="majorHAnsi"/>
-                <w:sz w:val="26"/>
-                <w:szCs w:val="26"/>
-              </w:rPr>
-              <w:t xml:space="preserve"> </w:t>
-            </w:r>
-            <w:proofErr w:type="spellStart"/>
-            <w:r>
-              <w:rPr>
-                <w:rFonts w:asciiTheme="majorHAnsi" w:hAnsiTheme="majorHAnsi" w:cstheme="majorHAnsi"/>
-                <w:sz w:val="26"/>
-                <w:szCs w:val="26"/>
-              </w:rPr>
-              <w:t>giải</w:t>
-            </w:r>
-            <w:proofErr w:type="spellEnd"/>
-            <w:r>
-              <w:rPr>
-                <w:rFonts w:asciiTheme="majorHAnsi" w:hAnsiTheme="majorHAnsi" w:cstheme="majorHAnsi"/>
-                <w:sz w:val="26"/>
-                <w:szCs w:val="26"/>
-              </w:rPr>
-              <w:t xml:space="preserve"> </w:t>
-            </w:r>
-            <w:proofErr w:type="spellStart"/>
-            <w:r>
-              <w:rPr>
-                <w:rFonts w:asciiTheme="majorHAnsi" w:hAnsiTheme="majorHAnsi" w:cstheme="majorHAnsi"/>
-                <w:sz w:val="26"/>
-                <w:szCs w:val="26"/>
-              </w:rPr>
-              <w:t>pháp</w:t>
-            </w:r>
-            <w:proofErr w:type="spellEnd"/>
-            <w:r>
-              <w:rPr>
-                <w:rFonts w:asciiTheme="majorHAnsi" w:hAnsiTheme="majorHAnsi" w:cstheme="majorHAnsi"/>
-                <w:sz w:val="26"/>
-                <w:szCs w:val="26"/>
-              </w:rPr>
-              <w:t xml:space="preserve"> </w:t>
-            </w:r>
-            <w:proofErr w:type="spellStart"/>
-            <w:r>
-              <w:rPr>
-                <w:rFonts w:asciiTheme="majorHAnsi" w:hAnsiTheme="majorHAnsi" w:cstheme="majorHAnsi"/>
-                <w:sz w:val="26"/>
-                <w:szCs w:val="26"/>
-              </w:rPr>
-              <w:t>thực</w:t>
-            </w:r>
-            <w:proofErr w:type="spellEnd"/>
-            <w:r>
-              <w:rPr>
-                <w:rFonts w:asciiTheme="majorHAnsi" w:hAnsiTheme="majorHAnsi" w:cstheme="majorHAnsi"/>
-                <w:sz w:val="26"/>
-                <w:szCs w:val="26"/>
-              </w:rPr>
-              <w:t xml:space="preserve"> </w:t>
-            </w:r>
-            <w:proofErr w:type="spellStart"/>
-            <w:r>
-              <w:rPr>
-                <w:rFonts w:asciiTheme="majorHAnsi" w:hAnsiTheme="majorHAnsi" w:cstheme="majorHAnsi"/>
-                <w:sz w:val="26"/>
-                <w:szCs w:val="26"/>
-              </w:rPr>
-              <w:t>hiện</w:t>
-            </w:r>
-            <w:proofErr w:type="spellEnd"/>
-            <w:r>
-              <w:rPr>
-                <w:rFonts w:asciiTheme="majorHAnsi" w:hAnsiTheme="majorHAnsi" w:cstheme="majorHAnsi"/>
-                <w:sz w:val="26"/>
-                <w:szCs w:val="26"/>
-              </w:rPr>
-              <w:t xml:space="preserve"> </w:t>
-            </w:r>
-            <w:proofErr w:type="spellStart"/>
-            <w:r>
-              <w:rPr>
-                <w:rFonts w:asciiTheme="majorHAnsi" w:hAnsiTheme="majorHAnsi" w:cstheme="majorHAnsi"/>
-                <w:sz w:val="26"/>
-                <w:szCs w:val="26"/>
-              </w:rPr>
-              <w:t>và</w:t>
-            </w:r>
-            <w:proofErr w:type="spellEnd"/>
-            <w:r>
-              <w:rPr>
-                <w:rFonts w:asciiTheme="majorHAnsi" w:hAnsiTheme="majorHAnsi" w:cstheme="majorHAnsi"/>
-                <w:sz w:val="26"/>
-                <w:szCs w:val="26"/>
-              </w:rPr>
-              <w:t xml:space="preserve"> </w:t>
-            </w:r>
-            <w:proofErr w:type="spellStart"/>
-            <w:r>
-              <w:rPr>
-                <w:rFonts w:asciiTheme="majorHAnsi" w:hAnsiTheme="majorHAnsi" w:cstheme="majorHAnsi"/>
-                <w:sz w:val="26"/>
-                <w:szCs w:val="26"/>
-              </w:rPr>
-              <w:t>phân</w:t>
-            </w:r>
-            <w:proofErr w:type="spellEnd"/>
-            <w:r>
-              <w:rPr>
-                <w:rFonts w:asciiTheme="majorHAnsi" w:hAnsiTheme="majorHAnsi" w:cstheme="majorHAnsi"/>
-                <w:sz w:val="26"/>
-                <w:szCs w:val="26"/>
-              </w:rPr>
-              <w:t xml:space="preserve"> chia </w:t>
-            </w:r>
-            <w:proofErr w:type="spellStart"/>
-            <w:r>
-              <w:rPr>
-                <w:rFonts w:asciiTheme="majorHAnsi" w:hAnsiTheme="majorHAnsi" w:cstheme="majorHAnsi"/>
-                <w:sz w:val="26"/>
-                <w:szCs w:val="26"/>
-              </w:rPr>
-              <w:t>công</w:t>
-            </w:r>
-            <w:proofErr w:type="spellEnd"/>
-            <w:r>
-              <w:rPr>
-                <w:rFonts w:asciiTheme="majorHAnsi" w:hAnsiTheme="majorHAnsi" w:cstheme="majorHAnsi"/>
-                <w:sz w:val="26"/>
-                <w:szCs w:val="26"/>
-              </w:rPr>
-              <w:t xml:space="preserve"> </w:t>
-            </w:r>
-            <w:proofErr w:type="spellStart"/>
-            <w:r>
-              <w:rPr>
-                <w:rFonts w:asciiTheme="majorHAnsi" w:hAnsiTheme="majorHAnsi" w:cstheme="majorHAnsi"/>
-                <w:sz w:val="26"/>
-                <w:szCs w:val="26"/>
-              </w:rPr>
-              <w:t>việc</w:t>
-            </w:r>
-            <w:proofErr w:type="spellEnd"/>
           </w:p>
         </w:tc>
         <w:tc>
@@ -1450,221 +852,13 @@
                 <w:szCs w:val="26"/>
               </w:rPr>
             </w:pPr>
-            <w:proofErr w:type="spellStart"/>
             <w:r>
               <w:rPr>
                 <w:rFonts w:asciiTheme="majorHAnsi" w:hAnsiTheme="majorHAnsi" w:cstheme="majorHAnsi"/>
                 <w:sz w:val="26"/>
                 <w:szCs w:val="26"/>
               </w:rPr>
-              <w:t>Thiết</w:t>
-            </w:r>
-            <w:proofErr w:type="spellEnd"/>
-            <w:r>
-              <w:rPr>
-                <w:rFonts w:asciiTheme="majorHAnsi" w:hAnsiTheme="majorHAnsi" w:cstheme="majorHAnsi"/>
-                <w:sz w:val="26"/>
-                <w:szCs w:val="26"/>
-              </w:rPr>
-              <w:t xml:space="preserve"> </w:t>
-            </w:r>
-            <w:proofErr w:type="spellStart"/>
-            <w:r>
-              <w:rPr>
-                <w:rFonts w:asciiTheme="majorHAnsi" w:hAnsiTheme="majorHAnsi" w:cstheme="majorHAnsi"/>
-                <w:sz w:val="26"/>
-                <w:szCs w:val="26"/>
-              </w:rPr>
-              <w:t>kế</w:t>
-            </w:r>
-            <w:proofErr w:type="spellEnd"/>
-            <w:r>
-              <w:rPr>
-                <w:rFonts w:asciiTheme="majorHAnsi" w:hAnsiTheme="majorHAnsi" w:cstheme="majorHAnsi"/>
-                <w:sz w:val="26"/>
-                <w:szCs w:val="26"/>
-              </w:rPr>
-              <w:t xml:space="preserve"> </w:t>
-            </w:r>
-            <w:proofErr w:type="spellStart"/>
-            <w:r>
-              <w:rPr>
-                <w:rFonts w:asciiTheme="majorHAnsi" w:hAnsiTheme="majorHAnsi" w:cstheme="majorHAnsi"/>
-                <w:sz w:val="26"/>
-                <w:szCs w:val="26"/>
-              </w:rPr>
-              <w:t>teamplate</w:t>
-            </w:r>
-            <w:proofErr w:type="spellEnd"/>
-            <w:r>
-              <w:rPr>
-                <w:rFonts w:asciiTheme="majorHAnsi" w:hAnsiTheme="majorHAnsi" w:cstheme="majorHAnsi"/>
-                <w:sz w:val="26"/>
-                <w:szCs w:val="26"/>
-              </w:rPr>
-              <w:t xml:space="preserve"> document </w:t>
-            </w:r>
-            <w:proofErr w:type="spellStart"/>
-            <w:r>
-              <w:rPr>
-                <w:rFonts w:asciiTheme="majorHAnsi" w:hAnsiTheme="majorHAnsi" w:cstheme="majorHAnsi"/>
-                <w:sz w:val="26"/>
-                <w:szCs w:val="26"/>
-              </w:rPr>
-              <w:t>cho</w:t>
-            </w:r>
-            <w:proofErr w:type="spellEnd"/>
-            <w:r>
-              <w:rPr>
-                <w:rFonts w:asciiTheme="majorHAnsi" w:hAnsiTheme="majorHAnsi" w:cstheme="majorHAnsi"/>
-                <w:sz w:val="26"/>
-                <w:szCs w:val="26"/>
-              </w:rPr>
-              <w:t xml:space="preserve"> </w:t>
-            </w:r>
-            <w:proofErr w:type="spellStart"/>
-            <w:r>
-              <w:rPr>
-                <w:rFonts w:asciiTheme="majorHAnsi" w:hAnsiTheme="majorHAnsi" w:cstheme="majorHAnsi"/>
-                <w:sz w:val="26"/>
-                <w:szCs w:val="26"/>
-              </w:rPr>
-              <w:t>hai</w:t>
-            </w:r>
-            <w:proofErr w:type="spellEnd"/>
-            <w:r>
-              <w:rPr>
-                <w:rFonts w:asciiTheme="majorHAnsi" w:hAnsiTheme="majorHAnsi" w:cstheme="majorHAnsi"/>
-                <w:sz w:val="26"/>
-                <w:szCs w:val="26"/>
-              </w:rPr>
-              <w:t xml:space="preserve"> </w:t>
-            </w:r>
-            <w:proofErr w:type="spellStart"/>
-            <w:r>
-              <w:rPr>
-                <w:rFonts w:asciiTheme="majorHAnsi" w:hAnsiTheme="majorHAnsi" w:cstheme="majorHAnsi"/>
-                <w:sz w:val="26"/>
-                <w:szCs w:val="26"/>
-              </w:rPr>
-              <w:t>báo</w:t>
-            </w:r>
-            <w:proofErr w:type="spellEnd"/>
-            <w:r>
-              <w:rPr>
-                <w:rFonts w:asciiTheme="majorHAnsi" w:hAnsiTheme="majorHAnsi" w:cstheme="majorHAnsi"/>
-                <w:sz w:val="26"/>
-                <w:szCs w:val="26"/>
-              </w:rPr>
-              <w:t xml:space="preserve"> </w:t>
-            </w:r>
-            <w:proofErr w:type="spellStart"/>
-            <w:r>
-              <w:rPr>
-                <w:rFonts w:asciiTheme="majorHAnsi" w:hAnsiTheme="majorHAnsi" w:cstheme="majorHAnsi"/>
-                <w:sz w:val="26"/>
-                <w:szCs w:val="26"/>
-              </w:rPr>
-              <w:t>cáo</w:t>
-            </w:r>
-            <w:proofErr w:type="spellEnd"/>
-            <w:r>
-              <w:rPr>
-                <w:rFonts w:asciiTheme="majorHAnsi" w:hAnsiTheme="majorHAnsi" w:cstheme="majorHAnsi"/>
-                <w:sz w:val="26"/>
-                <w:szCs w:val="26"/>
-              </w:rPr>
-              <w:t xml:space="preserve"> </w:t>
-            </w:r>
-            <w:proofErr w:type="spellStart"/>
-            <w:r>
-              <w:rPr>
-                <w:rFonts w:asciiTheme="majorHAnsi" w:hAnsiTheme="majorHAnsi" w:cstheme="majorHAnsi"/>
-                <w:sz w:val="26"/>
-                <w:szCs w:val="26"/>
-              </w:rPr>
-              <w:t>Yêu</w:t>
-            </w:r>
-            <w:proofErr w:type="spellEnd"/>
-            <w:r>
-              <w:rPr>
-                <w:rFonts w:asciiTheme="majorHAnsi" w:hAnsiTheme="majorHAnsi" w:cstheme="majorHAnsi"/>
-                <w:sz w:val="26"/>
-                <w:szCs w:val="26"/>
-              </w:rPr>
-              <w:t xml:space="preserve"> </w:t>
-            </w:r>
-            <w:proofErr w:type="spellStart"/>
-            <w:r>
-              <w:rPr>
-                <w:rFonts w:asciiTheme="majorHAnsi" w:hAnsiTheme="majorHAnsi" w:cstheme="majorHAnsi"/>
-                <w:sz w:val="26"/>
-                <w:szCs w:val="26"/>
-              </w:rPr>
-              <w:t>cầu</w:t>
-            </w:r>
-            <w:proofErr w:type="spellEnd"/>
-            <w:r>
-              <w:rPr>
-                <w:rFonts w:asciiTheme="majorHAnsi" w:hAnsiTheme="majorHAnsi" w:cstheme="majorHAnsi"/>
-                <w:sz w:val="26"/>
-                <w:szCs w:val="26"/>
-              </w:rPr>
-              <w:t xml:space="preserve"> 1 </w:t>
-            </w:r>
-            <w:proofErr w:type="spellStart"/>
-            <w:r>
-              <w:rPr>
-                <w:rFonts w:asciiTheme="majorHAnsi" w:hAnsiTheme="majorHAnsi" w:cstheme="majorHAnsi"/>
-                <w:sz w:val="26"/>
-                <w:szCs w:val="26"/>
-              </w:rPr>
-              <w:t>và</w:t>
-            </w:r>
-            <w:proofErr w:type="spellEnd"/>
-            <w:r>
-              <w:rPr>
-                <w:rFonts w:asciiTheme="majorHAnsi" w:hAnsiTheme="majorHAnsi" w:cstheme="majorHAnsi"/>
-                <w:sz w:val="26"/>
-                <w:szCs w:val="26"/>
-              </w:rPr>
-              <w:t xml:space="preserve"> </w:t>
-            </w:r>
-            <w:proofErr w:type="spellStart"/>
-            <w:r>
-              <w:rPr>
-                <w:rFonts w:asciiTheme="majorHAnsi" w:hAnsiTheme="majorHAnsi" w:cstheme="majorHAnsi"/>
-                <w:sz w:val="26"/>
-                <w:szCs w:val="26"/>
-              </w:rPr>
-              <w:t>Yêu</w:t>
-            </w:r>
-            <w:proofErr w:type="spellEnd"/>
-            <w:r>
-              <w:rPr>
-                <w:rFonts w:asciiTheme="majorHAnsi" w:hAnsiTheme="majorHAnsi" w:cstheme="majorHAnsi"/>
-                <w:sz w:val="26"/>
-                <w:szCs w:val="26"/>
-              </w:rPr>
-              <w:t xml:space="preserve"> </w:t>
-            </w:r>
-            <w:proofErr w:type="spellStart"/>
-            <w:r>
-              <w:rPr>
-                <w:rFonts w:asciiTheme="majorHAnsi" w:hAnsiTheme="majorHAnsi" w:cstheme="majorHAnsi"/>
-                <w:sz w:val="26"/>
-                <w:szCs w:val="26"/>
-              </w:rPr>
-              <w:t>cầu</w:t>
-            </w:r>
-            <w:proofErr w:type="spellEnd"/>
-            <w:r>
-              <w:rPr>
-                <w:rFonts w:asciiTheme="majorHAnsi" w:hAnsiTheme="majorHAnsi" w:cstheme="majorHAnsi"/>
-                <w:sz w:val="26"/>
-                <w:szCs w:val="26"/>
-              </w:rPr>
-              <w:t xml:space="preserve"> 2.</w:t>
+              <w:t>Thiết kế teamplate document cho hai báo cáo Yêu cầu 1 và Yêu cầu 2.</w:t>
             </w:r>
           </w:p>
           <w:p>
@@ -1682,293 +876,13 @@
                 <w:szCs w:val="26"/>
               </w:rPr>
             </w:pPr>
-            <w:proofErr w:type="spellStart"/>
             <w:r>
               <w:rPr>
                 <w:rFonts w:asciiTheme="majorHAnsi" w:hAnsiTheme="majorHAnsi" w:cstheme="majorHAnsi"/>
                 <w:sz w:val="26"/>
                 <w:szCs w:val="26"/>
               </w:rPr>
-              <w:t>Tạo</w:t>
-            </w:r>
-            <w:proofErr w:type="spellEnd"/>
-            <w:r>
-              <w:rPr>
-                <w:rFonts w:asciiTheme="majorHAnsi" w:hAnsiTheme="majorHAnsi" w:cstheme="majorHAnsi"/>
-                <w:sz w:val="26"/>
-                <w:szCs w:val="26"/>
-              </w:rPr>
-              <w:t xml:space="preserve"> </w:t>
-            </w:r>
-            <w:proofErr w:type="spellStart"/>
-            <w:r>
-              <w:rPr>
-                <w:rFonts w:asciiTheme="majorHAnsi" w:hAnsiTheme="majorHAnsi" w:cstheme="majorHAnsi"/>
-                <w:sz w:val="26"/>
-                <w:szCs w:val="26"/>
-              </w:rPr>
-              <w:t>hai</w:t>
-            </w:r>
-            <w:proofErr w:type="spellEnd"/>
-            <w:r>
-              <w:rPr>
-                <w:rFonts w:asciiTheme="majorHAnsi" w:hAnsiTheme="majorHAnsi" w:cstheme="majorHAnsi"/>
-                <w:sz w:val="26"/>
-                <w:szCs w:val="26"/>
-              </w:rPr>
-              <w:t xml:space="preserve"> </w:t>
-            </w:r>
-            <w:proofErr w:type="spellStart"/>
-            <w:r>
-              <w:rPr>
-                <w:rFonts w:asciiTheme="majorHAnsi" w:hAnsiTheme="majorHAnsi" w:cstheme="majorHAnsi"/>
-                <w:sz w:val="26"/>
-                <w:szCs w:val="26"/>
-              </w:rPr>
-              <w:t>tài</w:t>
-            </w:r>
-            <w:proofErr w:type="spellEnd"/>
-            <w:r>
-              <w:rPr>
-                <w:rFonts w:asciiTheme="majorHAnsi" w:hAnsiTheme="majorHAnsi" w:cstheme="majorHAnsi"/>
-                <w:sz w:val="26"/>
-                <w:szCs w:val="26"/>
-              </w:rPr>
-              <w:t xml:space="preserve"> </w:t>
-            </w:r>
-            <w:proofErr w:type="spellStart"/>
-            <w:r>
-              <w:rPr>
-                <w:rFonts w:asciiTheme="majorHAnsi" w:hAnsiTheme="majorHAnsi" w:cstheme="majorHAnsi"/>
-                <w:sz w:val="26"/>
-                <w:szCs w:val="26"/>
-              </w:rPr>
-              <w:t>khoản</w:t>
-            </w:r>
-            <w:proofErr w:type="spellEnd"/>
-            <w:r>
-              <w:rPr>
-                <w:rFonts w:asciiTheme="majorHAnsi" w:hAnsiTheme="majorHAnsi" w:cstheme="majorHAnsi"/>
-                <w:sz w:val="26"/>
-                <w:szCs w:val="26"/>
-              </w:rPr>
-              <w:t xml:space="preserve"> free </w:t>
-            </w:r>
-            <w:proofErr w:type="spellStart"/>
-            <w:r>
-              <w:rPr>
-                <w:rFonts w:asciiTheme="majorHAnsi" w:hAnsiTheme="majorHAnsi" w:cstheme="majorHAnsi"/>
-                <w:sz w:val="26"/>
-                <w:szCs w:val="26"/>
-              </w:rPr>
-              <w:t>trên</w:t>
-            </w:r>
-            <w:proofErr w:type="spellEnd"/>
-            <w:r>
-              <w:rPr>
-                <w:rFonts w:asciiTheme="majorHAnsi" w:hAnsiTheme="majorHAnsi" w:cstheme="majorHAnsi"/>
-                <w:sz w:val="26"/>
-                <w:szCs w:val="26"/>
-              </w:rPr>
-              <w:t xml:space="preserve"> </w:t>
-            </w:r>
-            <w:proofErr w:type="spellStart"/>
-            <w:r>
-              <w:rPr>
-                <w:rFonts w:asciiTheme="majorHAnsi" w:hAnsiTheme="majorHAnsi" w:cstheme="majorHAnsi"/>
-                <w:sz w:val="26"/>
-                <w:szCs w:val="26"/>
-              </w:rPr>
-              <w:t>Github</w:t>
-            </w:r>
-            <w:proofErr w:type="spellEnd"/>
-            <w:r>
-              <w:rPr>
-                <w:rFonts w:asciiTheme="majorHAnsi" w:hAnsiTheme="majorHAnsi" w:cstheme="majorHAnsi"/>
-                <w:sz w:val="26"/>
-                <w:szCs w:val="26"/>
-              </w:rPr>
-              <w:t xml:space="preserve"> </w:t>
-            </w:r>
-            <w:proofErr w:type="spellStart"/>
-            <w:r>
-              <w:rPr>
-                <w:rFonts w:asciiTheme="majorHAnsi" w:hAnsiTheme="majorHAnsi" w:cstheme="majorHAnsi"/>
-                <w:sz w:val="26"/>
-                <w:szCs w:val="26"/>
-              </w:rPr>
-              <w:t>để</w:t>
-            </w:r>
-            <w:proofErr w:type="spellEnd"/>
-            <w:r>
-              <w:rPr>
-                <w:rFonts w:asciiTheme="majorHAnsi" w:hAnsiTheme="majorHAnsi" w:cstheme="majorHAnsi"/>
-                <w:sz w:val="26"/>
-                <w:szCs w:val="26"/>
-              </w:rPr>
-              <w:t xml:space="preserve"> 2 </w:t>
-            </w:r>
-            <w:proofErr w:type="spellStart"/>
-            <w:r>
-              <w:rPr>
-                <w:rFonts w:asciiTheme="majorHAnsi" w:hAnsiTheme="majorHAnsi" w:cstheme="majorHAnsi"/>
-                <w:sz w:val="26"/>
-                <w:szCs w:val="26"/>
-              </w:rPr>
-              <w:t>thành</w:t>
-            </w:r>
-            <w:proofErr w:type="spellEnd"/>
-            <w:r>
-              <w:rPr>
-                <w:rFonts w:asciiTheme="majorHAnsi" w:hAnsiTheme="majorHAnsi" w:cstheme="majorHAnsi"/>
-                <w:sz w:val="26"/>
-                <w:szCs w:val="26"/>
-              </w:rPr>
-              <w:t xml:space="preserve"> </w:t>
-            </w:r>
-            <w:proofErr w:type="spellStart"/>
-            <w:r>
-              <w:rPr>
-                <w:rFonts w:asciiTheme="majorHAnsi" w:hAnsiTheme="majorHAnsi" w:cstheme="majorHAnsi"/>
-                <w:sz w:val="26"/>
-                <w:szCs w:val="26"/>
-              </w:rPr>
-              <w:t>viên</w:t>
-            </w:r>
-            <w:proofErr w:type="spellEnd"/>
-            <w:r>
-              <w:rPr>
-                <w:rFonts w:asciiTheme="majorHAnsi" w:hAnsiTheme="majorHAnsi" w:cstheme="majorHAnsi"/>
-                <w:sz w:val="26"/>
-                <w:szCs w:val="26"/>
-              </w:rPr>
-              <w:t xml:space="preserve"> </w:t>
-            </w:r>
-            <w:proofErr w:type="spellStart"/>
-            <w:r>
-              <w:rPr>
-                <w:rFonts w:asciiTheme="majorHAnsi" w:hAnsiTheme="majorHAnsi" w:cstheme="majorHAnsi"/>
-                <w:sz w:val="26"/>
-                <w:szCs w:val="26"/>
-              </w:rPr>
-              <w:t>làm</w:t>
-            </w:r>
-            <w:proofErr w:type="spellEnd"/>
-            <w:r>
-              <w:rPr>
-                <w:rFonts w:asciiTheme="majorHAnsi" w:hAnsiTheme="majorHAnsi" w:cstheme="majorHAnsi"/>
-                <w:sz w:val="26"/>
-                <w:szCs w:val="26"/>
-              </w:rPr>
-              <w:t xml:space="preserve"> </w:t>
-            </w:r>
-            <w:proofErr w:type="spellStart"/>
-            <w:r>
-              <w:rPr>
-                <w:rFonts w:asciiTheme="majorHAnsi" w:hAnsiTheme="majorHAnsi" w:cstheme="majorHAnsi"/>
-                <w:sz w:val="26"/>
-                <w:szCs w:val="26"/>
-              </w:rPr>
-              <w:t>việc</w:t>
-            </w:r>
-            <w:proofErr w:type="spellEnd"/>
-            <w:r>
-              <w:rPr>
-                <w:rFonts w:asciiTheme="majorHAnsi" w:hAnsiTheme="majorHAnsi" w:cstheme="majorHAnsi"/>
-                <w:sz w:val="26"/>
-                <w:szCs w:val="26"/>
-              </w:rPr>
-              <w:t xml:space="preserve"> </w:t>
-            </w:r>
-            <w:proofErr w:type="spellStart"/>
-            <w:r>
-              <w:rPr>
-                <w:rFonts w:asciiTheme="majorHAnsi" w:hAnsiTheme="majorHAnsi" w:cstheme="majorHAnsi"/>
-                <w:sz w:val="26"/>
-                <w:szCs w:val="26"/>
-              </w:rPr>
-              <w:t>trên</w:t>
-            </w:r>
-            <w:proofErr w:type="spellEnd"/>
-            <w:r>
-              <w:rPr>
-                <w:rFonts w:asciiTheme="majorHAnsi" w:hAnsiTheme="majorHAnsi" w:cstheme="majorHAnsi"/>
-                <w:sz w:val="26"/>
-                <w:szCs w:val="26"/>
-              </w:rPr>
-              <w:t xml:space="preserve"> </w:t>
-            </w:r>
-            <w:proofErr w:type="spellStart"/>
-            <w:r>
-              <w:rPr>
-                <w:rFonts w:asciiTheme="majorHAnsi" w:hAnsiTheme="majorHAnsi" w:cstheme="majorHAnsi"/>
-                <w:sz w:val="26"/>
-                <w:szCs w:val="26"/>
-              </w:rPr>
-              <w:t>cùng</w:t>
-            </w:r>
-            <w:proofErr w:type="spellEnd"/>
-            <w:r>
-              <w:rPr>
-                <w:rFonts w:asciiTheme="majorHAnsi" w:hAnsiTheme="majorHAnsi" w:cstheme="majorHAnsi"/>
-                <w:sz w:val="26"/>
-                <w:szCs w:val="26"/>
-              </w:rPr>
-              <w:t xml:space="preserve"> </w:t>
-            </w:r>
-            <w:proofErr w:type="spellStart"/>
-            <w:r>
-              <w:rPr>
-                <w:rFonts w:asciiTheme="majorHAnsi" w:hAnsiTheme="majorHAnsi" w:cstheme="majorHAnsi"/>
-                <w:sz w:val="26"/>
-                <w:szCs w:val="26"/>
-              </w:rPr>
-              <w:t>một</w:t>
-            </w:r>
-            <w:proofErr w:type="spellEnd"/>
-            <w:r>
-              <w:rPr>
-                <w:rFonts w:asciiTheme="majorHAnsi" w:hAnsiTheme="majorHAnsi" w:cstheme="majorHAnsi"/>
-                <w:sz w:val="26"/>
-                <w:szCs w:val="26"/>
-              </w:rPr>
-              <w:t xml:space="preserve"> </w:t>
-            </w:r>
-            <w:proofErr w:type="spellStart"/>
-            <w:r>
-              <w:rPr>
-                <w:rFonts w:asciiTheme="majorHAnsi" w:hAnsiTheme="majorHAnsi" w:cstheme="majorHAnsi"/>
-                <w:sz w:val="26"/>
-                <w:szCs w:val="26"/>
-              </w:rPr>
-              <w:t>thư</w:t>
-            </w:r>
-            <w:proofErr w:type="spellEnd"/>
-            <w:r>
-              <w:rPr>
-                <w:rFonts w:asciiTheme="majorHAnsi" w:hAnsiTheme="majorHAnsi" w:cstheme="majorHAnsi"/>
-                <w:sz w:val="26"/>
-                <w:szCs w:val="26"/>
-              </w:rPr>
-              <w:t xml:space="preserve"> </w:t>
-            </w:r>
-            <w:proofErr w:type="spellStart"/>
-            <w:r>
-              <w:rPr>
-                <w:rFonts w:asciiTheme="majorHAnsi" w:hAnsiTheme="majorHAnsi" w:cstheme="majorHAnsi"/>
-                <w:sz w:val="26"/>
-                <w:szCs w:val="26"/>
-              </w:rPr>
-              <w:t>mục</w:t>
-            </w:r>
-            <w:proofErr w:type="spellEnd"/>
-            <w:r>
-              <w:rPr>
-                <w:rFonts w:asciiTheme="majorHAnsi" w:hAnsiTheme="majorHAnsi" w:cstheme="majorHAnsi"/>
-                <w:sz w:val="26"/>
-                <w:szCs w:val="26"/>
-              </w:rPr>
-              <w:t>.</w:t>
+              <w:t>Tạo hai tài khoản free trên Github để 2 thành viên làm việc trên cùng một thư mục.</w:t>
             </w:r>
           </w:p>
           <w:p>
@@ -1986,203 +900,13 @@
                 <w:szCs w:val="26"/>
               </w:rPr>
             </w:pPr>
-            <w:proofErr w:type="spellStart"/>
             <w:r>
               <w:rPr>
                 <w:rFonts w:asciiTheme="majorHAnsi" w:hAnsiTheme="majorHAnsi" w:cstheme="majorHAnsi"/>
                 <w:sz w:val="26"/>
                 <w:szCs w:val="26"/>
               </w:rPr>
-              <w:t>Tạo</w:t>
-            </w:r>
-            <w:proofErr w:type="spellEnd"/>
-            <w:r>
-              <w:rPr>
-                <w:rFonts w:asciiTheme="majorHAnsi" w:hAnsiTheme="majorHAnsi" w:cstheme="majorHAnsi"/>
-                <w:sz w:val="26"/>
-                <w:szCs w:val="26"/>
-              </w:rPr>
-              <w:t xml:space="preserve"> </w:t>
-            </w:r>
-            <w:proofErr w:type="spellStart"/>
-            <w:r>
-              <w:rPr>
-                <w:rFonts w:asciiTheme="majorHAnsi" w:hAnsiTheme="majorHAnsi" w:cstheme="majorHAnsi"/>
-                <w:sz w:val="26"/>
-                <w:szCs w:val="26"/>
-              </w:rPr>
-              <w:t>kiến</w:t>
-            </w:r>
-            <w:proofErr w:type="spellEnd"/>
-            <w:r>
-              <w:rPr>
-                <w:rFonts w:asciiTheme="majorHAnsi" w:hAnsiTheme="majorHAnsi" w:cstheme="majorHAnsi"/>
-                <w:sz w:val="26"/>
-                <w:szCs w:val="26"/>
-              </w:rPr>
-              <w:t xml:space="preserve"> </w:t>
-            </w:r>
-            <w:proofErr w:type="spellStart"/>
-            <w:r>
-              <w:rPr>
-                <w:rFonts w:asciiTheme="majorHAnsi" w:hAnsiTheme="majorHAnsi" w:cstheme="majorHAnsi"/>
-                <w:sz w:val="26"/>
-                <w:szCs w:val="26"/>
-              </w:rPr>
-              <w:t>trúc</w:t>
-            </w:r>
-            <w:proofErr w:type="spellEnd"/>
-            <w:r>
-              <w:rPr>
-                <w:rFonts w:asciiTheme="majorHAnsi" w:hAnsiTheme="majorHAnsi" w:cstheme="majorHAnsi"/>
-                <w:sz w:val="26"/>
-                <w:szCs w:val="26"/>
-              </w:rPr>
-              <w:t xml:space="preserve"> </w:t>
-            </w:r>
-            <w:proofErr w:type="spellStart"/>
-            <w:r>
-              <w:rPr>
-                <w:rFonts w:asciiTheme="majorHAnsi" w:hAnsiTheme="majorHAnsi" w:cstheme="majorHAnsi"/>
-                <w:sz w:val="26"/>
-                <w:szCs w:val="26"/>
-              </w:rPr>
-              <w:t>thư</w:t>
-            </w:r>
-            <w:proofErr w:type="spellEnd"/>
-            <w:r>
-              <w:rPr>
-                <w:rFonts w:asciiTheme="majorHAnsi" w:hAnsiTheme="majorHAnsi" w:cstheme="majorHAnsi"/>
-                <w:sz w:val="26"/>
-                <w:szCs w:val="26"/>
-              </w:rPr>
-              <w:t xml:space="preserve"> </w:t>
-            </w:r>
-            <w:proofErr w:type="spellStart"/>
-            <w:r>
-              <w:rPr>
-                <w:rFonts w:asciiTheme="majorHAnsi" w:hAnsiTheme="majorHAnsi" w:cstheme="majorHAnsi"/>
-                <w:sz w:val="26"/>
-                <w:szCs w:val="26"/>
-              </w:rPr>
-              <w:t>mục</w:t>
-            </w:r>
-            <w:proofErr w:type="spellEnd"/>
-            <w:r>
-              <w:rPr>
-                <w:rFonts w:asciiTheme="majorHAnsi" w:hAnsiTheme="majorHAnsi" w:cstheme="majorHAnsi"/>
-                <w:sz w:val="26"/>
-                <w:szCs w:val="26"/>
-              </w:rPr>
-              <w:t xml:space="preserve"> </w:t>
-            </w:r>
-            <w:proofErr w:type="spellStart"/>
-            <w:r>
-              <w:rPr>
-                <w:rFonts w:asciiTheme="majorHAnsi" w:hAnsiTheme="majorHAnsi" w:cstheme="majorHAnsi"/>
-                <w:sz w:val="26"/>
-                <w:szCs w:val="26"/>
-              </w:rPr>
-              <w:t>nộp</w:t>
-            </w:r>
-            <w:proofErr w:type="spellEnd"/>
-            <w:r>
-              <w:rPr>
-                <w:rFonts w:asciiTheme="majorHAnsi" w:hAnsiTheme="majorHAnsi" w:cstheme="majorHAnsi"/>
-                <w:sz w:val="26"/>
-                <w:szCs w:val="26"/>
-              </w:rPr>
-              <w:t xml:space="preserve"> </w:t>
-            </w:r>
-            <w:proofErr w:type="spellStart"/>
-            <w:r>
-              <w:rPr>
-                <w:rFonts w:asciiTheme="majorHAnsi" w:hAnsiTheme="majorHAnsi" w:cstheme="majorHAnsi"/>
-                <w:sz w:val="26"/>
-                <w:szCs w:val="26"/>
-              </w:rPr>
-              <w:t>đồ</w:t>
-            </w:r>
-            <w:proofErr w:type="spellEnd"/>
-            <w:r>
-              <w:rPr>
-                <w:rFonts w:asciiTheme="majorHAnsi" w:hAnsiTheme="majorHAnsi" w:cstheme="majorHAnsi"/>
-                <w:sz w:val="26"/>
-                <w:szCs w:val="26"/>
-              </w:rPr>
-              <w:t xml:space="preserve"> </w:t>
-            </w:r>
-            <w:proofErr w:type="spellStart"/>
-            <w:r>
-              <w:rPr>
-                <w:rFonts w:asciiTheme="majorHAnsi" w:hAnsiTheme="majorHAnsi" w:cstheme="majorHAnsi"/>
-                <w:sz w:val="26"/>
-                <w:szCs w:val="26"/>
-              </w:rPr>
-              <w:t>án</w:t>
-            </w:r>
-            <w:proofErr w:type="spellEnd"/>
-            <w:r>
-              <w:rPr>
-                <w:rFonts w:asciiTheme="majorHAnsi" w:hAnsiTheme="majorHAnsi" w:cstheme="majorHAnsi"/>
-                <w:sz w:val="26"/>
-                <w:szCs w:val="26"/>
-              </w:rPr>
-              <w:t xml:space="preserve"> </w:t>
-            </w:r>
-            <w:proofErr w:type="spellStart"/>
-            <w:r>
-              <w:rPr>
-                <w:rFonts w:asciiTheme="majorHAnsi" w:hAnsiTheme="majorHAnsi" w:cstheme="majorHAnsi"/>
-                <w:sz w:val="26"/>
-                <w:szCs w:val="26"/>
-              </w:rPr>
-              <w:t>như</w:t>
-            </w:r>
-            <w:proofErr w:type="spellEnd"/>
-            <w:r>
-              <w:rPr>
-                <w:rFonts w:asciiTheme="majorHAnsi" w:hAnsiTheme="majorHAnsi" w:cstheme="majorHAnsi"/>
-                <w:sz w:val="26"/>
-                <w:szCs w:val="26"/>
-              </w:rPr>
-              <w:t xml:space="preserve"> </w:t>
-            </w:r>
-            <w:proofErr w:type="spellStart"/>
-            <w:r>
-              <w:rPr>
-                <w:rFonts w:asciiTheme="majorHAnsi" w:hAnsiTheme="majorHAnsi" w:cstheme="majorHAnsi"/>
-                <w:sz w:val="26"/>
-                <w:szCs w:val="26"/>
-              </w:rPr>
-              <w:t>yêu</w:t>
-            </w:r>
-            <w:proofErr w:type="spellEnd"/>
-            <w:r>
-              <w:rPr>
-                <w:rFonts w:asciiTheme="majorHAnsi" w:hAnsiTheme="majorHAnsi" w:cstheme="majorHAnsi"/>
-                <w:sz w:val="26"/>
-                <w:szCs w:val="26"/>
-              </w:rPr>
-              <w:t xml:space="preserve"> </w:t>
-            </w:r>
-            <w:proofErr w:type="spellStart"/>
-            <w:r>
-              <w:rPr>
-                <w:rFonts w:asciiTheme="majorHAnsi" w:hAnsiTheme="majorHAnsi" w:cstheme="majorHAnsi"/>
-                <w:sz w:val="26"/>
-                <w:szCs w:val="26"/>
-              </w:rPr>
-              <w:t>cầu</w:t>
-            </w:r>
-            <w:proofErr w:type="spellEnd"/>
-            <w:r>
-              <w:rPr>
-                <w:rFonts w:asciiTheme="majorHAnsi" w:hAnsiTheme="majorHAnsi" w:cstheme="majorHAnsi"/>
-                <w:sz w:val="26"/>
-                <w:szCs w:val="26"/>
-              </w:rPr>
-              <w:t>.</w:t>
+              <w:t>Tạo kiến trúc thư mục nộp đồ án như yêu cầu.</w:t>
             </w:r>
           </w:p>
         </w:tc>
@@ -2229,52 +953,14 @@
                 <w:szCs w:val="26"/>
               </w:rPr>
             </w:pPr>
-            <w:proofErr w:type="spellStart"/>
             <w:r>
               <w:rPr>
                 <w:rFonts w:asciiTheme="majorHAnsi" w:hAnsiTheme="majorHAnsi" w:cstheme="majorHAnsi"/>
                 <w:sz w:val="26"/>
                 <w:szCs w:val="26"/>
               </w:rPr>
-              <w:t>Giữa</w:t>
+              <w:t>Giữa đồ án</w:t>
             </w:r>
-            <w:proofErr w:type="spellEnd"/>
-            <w:r>
-              <w:rPr>
-                <w:rFonts w:asciiTheme="majorHAnsi" w:hAnsiTheme="majorHAnsi" w:cstheme="majorHAnsi"/>
-                <w:sz w:val="26"/>
-                <w:szCs w:val="26"/>
-              </w:rPr>
-              <w:t xml:space="preserve"> </w:t>
-            </w:r>
-            <w:proofErr w:type="spellStart"/>
-            <w:r>
-              <w:rPr>
-                <w:rFonts w:asciiTheme="majorHAnsi" w:hAnsiTheme="majorHAnsi" w:cstheme="majorHAnsi"/>
-                <w:sz w:val="26"/>
-                <w:szCs w:val="26"/>
-              </w:rPr>
-              <w:t>đồ</w:t>
-            </w:r>
-            <w:proofErr w:type="spellEnd"/>
-            <w:r>
-              <w:rPr>
-                <w:rFonts w:asciiTheme="majorHAnsi" w:hAnsiTheme="majorHAnsi" w:cstheme="majorHAnsi"/>
-                <w:sz w:val="26"/>
-                <w:szCs w:val="26"/>
-              </w:rPr>
-              <w:t xml:space="preserve"> </w:t>
-            </w:r>
-            <w:proofErr w:type="spellStart"/>
-            <w:r>
-              <w:rPr>
-                <w:rFonts w:asciiTheme="majorHAnsi" w:hAnsiTheme="majorHAnsi" w:cstheme="majorHAnsi"/>
-                <w:sz w:val="26"/>
-                <w:szCs w:val="26"/>
-              </w:rPr>
-              <w:t>án</w:t>
-            </w:r>
-            <w:proofErr w:type="spellEnd"/>
           </w:p>
         </w:tc>
         <w:tc>
@@ -2360,7 +1046,6 @@
                 <w:szCs w:val="26"/>
               </w:rPr>
             </w:pPr>
-            <w:proofErr w:type="spellStart"/>
             <w:r>
               <w:rPr>
                 <w:rFonts w:asciiTheme="majorHAnsi" w:hAnsiTheme="majorHAnsi" w:cstheme="majorHAnsi"/>
@@ -2368,63 +1053,8 @@
                 <w:szCs w:val="26"/>
               </w:rPr>
               <w:lastRenderedPageBreak/>
-              <w:t>Kết</w:t>
+              <w:t>Kết thúc đồ án</w:t>
             </w:r>
-            <w:proofErr w:type="spellEnd"/>
-            <w:r>
-              <w:rPr>
-                <w:rFonts w:asciiTheme="majorHAnsi" w:hAnsiTheme="majorHAnsi" w:cstheme="majorHAnsi"/>
-                <w:sz w:val="26"/>
-                <w:szCs w:val="26"/>
-              </w:rPr>
-              <w:t xml:space="preserve"> </w:t>
-            </w:r>
-            <w:proofErr w:type="spellStart"/>
-            <w:r>
-              <w:rPr>
-                <w:rFonts w:asciiTheme="majorHAnsi" w:hAnsiTheme="majorHAnsi" w:cstheme="majorHAnsi"/>
-                <w:sz w:val="26"/>
-                <w:szCs w:val="26"/>
-              </w:rPr>
-              <w:t>thúc</w:t>
-            </w:r>
-            <w:proofErr w:type="spellEnd"/>
-            <w:r>
-              <w:rPr>
-                <w:rFonts w:asciiTheme="majorHAnsi" w:hAnsiTheme="majorHAnsi" w:cstheme="majorHAnsi"/>
-                <w:sz w:val="26"/>
-                <w:szCs w:val="26"/>
-              </w:rPr>
-              <w:t xml:space="preserve"> </w:t>
-            </w:r>
-            <w:proofErr w:type="spellStart"/>
-            <w:r>
-              <w:rPr>
-                <w:rFonts w:asciiTheme="majorHAnsi" w:hAnsiTheme="majorHAnsi" w:cstheme="majorHAnsi"/>
-                <w:sz w:val="26"/>
-                <w:szCs w:val="26"/>
-              </w:rPr>
-              <w:t>đồ</w:t>
-            </w:r>
-            <w:proofErr w:type="spellEnd"/>
-            <w:r>
-              <w:rPr>
-                <w:rFonts w:asciiTheme="majorHAnsi" w:hAnsiTheme="majorHAnsi" w:cstheme="majorHAnsi"/>
-                <w:sz w:val="26"/>
-                <w:szCs w:val="26"/>
-              </w:rPr>
-              <w:t xml:space="preserve"> </w:t>
-            </w:r>
-            <w:proofErr w:type="spellStart"/>
-            <w:r>
-              <w:rPr>
-                <w:rFonts w:asciiTheme="majorHAnsi" w:hAnsiTheme="majorHAnsi" w:cstheme="majorHAnsi"/>
-                <w:sz w:val="26"/>
-                <w:szCs w:val="26"/>
-              </w:rPr>
-              <w:t>án</w:t>
-            </w:r>
-            <w:proofErr w:type="spellEnd"/>
           </w:p>
         </w:tc>
         <w:tc>
@@ -2510,34 +1140,14 @@
                 <w:szCs w:val="26"/>
               </w:rPr>
             </w:pPr>
-            <w:proofErr w:type="spellStart"/>
             <w:r>
               <w:rPr>
                 <w:rFonts w:asciiTheme="majorHAnsi" w:hAnsiTheme="majorHAnsi" w:cstheme="majorHAnsi"/>
                 <w:sz w:val="26"/>
                 <w:szCs w:val="26"/>
               </w:rPr>
-              <w:t>Tổng</w:t>
+              <w:t>Tổng cộng</w:t>
             </w:r>
-            <w:proofErr w:type="spellEnd"/>
-            <w:r>
-              <w:rPr>
-                <w:rFonts w:asciiTheme="majorHAnsi" w:hAnsiTheme="majorHAnsi" w:cstheme="majorHAnsi"/>
-                <w:sz w:val="26"/>
-                <w:szCs w:val="26"/>
-              </w:rPr>
-              <w:t xml:space="preserve"> </w:t>
-            </w:r>
-            <w:proofErr w:type="spellStart"/>
-            <w:r>
-              <w:rPr>
-                <w:rFonts w:asciiTheme="majorHAnsi" w:hAnsiTheme="majorHAnsi" w:cstheme="majorHAnsi"/>
-                <w:sz w:val="26"/>
-                <w:szCs w:val="26"/>
-              </w:rPr>
-              <w:t>cộng</w:t>
-            </w:r>
-            <w:proofErr w:type="spellEnd"/>
           </w:p>
         </w:tc>
         <w:tc>
@@ -2648,7 +1258,6 @@
           <w:szCs w:val="26"/>
         </w:rPr>
       </w:pPr>
-      <w:proofErr w:type="spellStart"/>
       <w:r>
         <w:rPr>
           <w:rFonts w:asciiTheme="majorHAnsi" w:hAnsiTheme="majorHAnsi" w:cstheme="majorHAnsi"/>
@@ -2656,49 +1265,8 @@
           <w:sz w:val="26"/>
           <w:szCs w:val="26"/>
         </w:rPr>
-        <w:t>Mốc</w:t>
+        <w:t>Mốc lịch sử</w:t>
       </w:r>
-      <w:proofErr w:type="spellEnd"/>
-      <w:r>
-        <w:rPr>
-          <w:rFonts w:asciiTheme="majorHAnsi" w:hAnsiTheme="majorHAnsi" w:cstheme="majorHAnsi"/>
-          <w:b/>
-          <w:sz w:val="26"/>
-          <w:szCs w:val="26"/>
-        </w:rPr>
-        <w:t xml:space="preserve"> </w:t>
-      </w:r>
-      <w:proofErr w:type="spellStart"/>
-      <w:r>
-        <w:rPr>
-          <w:rFonts w:asciiTheme="majorHAnsi" w:hAnsiTheme="majorHAnsi" w:cstheme="majorHAnsi"/>
-          <w:b/>
-          <w:sz w:val="26"/>
-          <w:szCs w:val="26"/>
-        </w:rPr>
-        <w:t>lịch</w:t>
-      </w:r>
-      <w:proofErr w:type="spellEnd"/>
-      <w:r>
-        <w:rPr>
-          <w:rFonts w:asciiTheme="majorHAnsi" w:hAnsiTheme="majorHAnsi" w:cstheme="majorHAnsi"/>
-          <w:b/>
-          <w:sz w:val="26"/>
-          <w:szCs w:val="26"/>
-        </w:rPr>
-        <w:t xml:space="preserve"> </w:t>
-      </w:r>
-      <w:proofErr w:type="spellStart"/>
-      <w:r>
-        <w:rPr>
-          <w:rFonts w:asciiTheme="majorHAnsi" w:hAnsiTheme="majorHAnsi" w:cstheme="majorHAnsi"/>
-          <w:b/>
-          <w:sz w:val="26"/>
-          <w:szCs w:val="26"/>
-        </w:rPr>
-        <w:t>sử</w:t>
-      </w:r>
-      <w:proofErr w:type="spellEnd"/>
     </w:p>
     <w:tbl>
       <w:tblPr>
@@ -2767,7 +1335,6 @@
                 <w:szCs w:val="26"/>
               </w:rPr>
             </w:pPr>
-            <w:proofErr w:type="spellStart"/>
             <w:r>
               <w:rPr>
                 <w:rFonts w:asciiTheme="majorHAnsi" w:hAnsiTheme="majorHAnsi" w:cstheme="majorHAnsi"/>
@@ -2775,49 +1342,8 @@
                 <w:sz w:val="26"/>
                 <w:szCs w:val="26"/>
               </w:rPr>
-              <w:t>Mốc</w:t>
+              <w:t>Mốc thời gian</w:t>
             </w:r>
-            <w:proofErr w:type="spellEnd"/>
-            <w:r>
-              <w:rPr>
-                <w:rFonts w:asciiTheme="majorHAnsi" w:hAnsiTheme="majorHAnsi" w:cstheme="majorHAnsi"/>
-                <w:b/>
-                <w:sz w:val="26"/>
-                <w:szCs w:val="26"/>
-              </w:rPr>
-              <w:t xml:space="preserve"> </w:t>
-            </w:r>
-            <w:proofErr w:type="spellStart"/>
-            <w:r>
-              <w:rPr>
-                <w:rFonts w:asciiTheme="majorHAnsi" w:hAnsiTheme="majorHAnsi" w:cstheme="majorHAnsi"/>
-                <w:b/>
-                <w:sz w:val="26"/>
-                <w:szCs w:val="26"/>
-              </w:rPr>
-              <w:t>thời</w:t>
-            </w:r>
-            <w:proofErr w:type="spellEnd"/>
-            <w:r>
-              <w:rPr>
-                <w:rFonts w:asciiTheme="majorHAnsi" w:hAnsiTheme="majorHAnsi" w:cstheme="majorHAnsi"/>
-                <w:b/>
-                <w:sz w:val="26"/>
-                <w:szCs w:val="26"/>
-              </w:rPr>
-              <w:t xml:space="preserve"> </w:t>
-            </w:r>
-            <w:proofErr w:type="spellStart"/>
-            <w:r>
-              <w:rPr>
-                <w:rFonts w:asciiTheme="majorHAnsi" w:hAnsiTheme="majorHAnsi" w:cstheme="majorHAnsi"/>
-                <w:b/>
-                <w:sz w:val="26"/>
-                <w:szCs w:val="26"/>
-              </w:rPr>
-              <w:t>gian</w:t>
-            </w:r>
-            <w:proofErr w:type="spellEnd"/>
           </w:p>
         </w:tc>
         <w:tc>
@@ -2838,7 +1364,6 @@
                 <w:szCs w:val="26"/>
               </w:rPr>
             </w:pPr>
-            <w:proofErr w:type="spellStart"/>
             <w:r>
               <w:rPr>
                 <w:rFonts w:asciiTheme="majorHAnsi" w:hAnsiTheme="majorHAnsi" w:cstheme="majorHAnsi"/>
@@ -2846,29 +1371,8 @@
                 <w:sz w:val="26"/>
                 <w:szCs w:val="26"/>
               </w:rPr>
-              <w:t>Diễn</w:t>
+              <w:t>Diễn ra</w:t>
             </w:r>
-            <w:proofErr w:type="spellEnd"/>
-            <w:r>
-              <w:rPr>
-                <w:rFonts w:asciiTheme="majorHAnsi" w:hAnsiTheme="majorHAnsi" w:cstheme="majorHAnsi"/>
-                <w:b/>
-                <w:sz w:val="26"/>
-                <w:szCs w:val="26"/>
-              </w:rPr>
-              <w:t xml:space="preserve"> </w:t>
-            </w:r>
-            <w:proofErr w:type="spellStart"/>
-            <w:r>
-              <w:rPr>
-                <w:rFonts w:asciiTheme="majorHAnsi" w:hAnsiTheme="majorHAnsi" w:cstheme="majorHAnsi"/>
-                <w:b/>
-                <w:sz w:val="26"/>
-                <w:szCs w:val="26"/>
-              </w:rPr>
-              <w:t>ra</w:t>
-            </w:r>
-            <w:proofErr w:type="spellEnd"/>
           </w:p>
         </w:tc>
         <w:tc>
@@ -2889,7 +1393,6 @@
                 <w:szCs w:val="26"/>
               </w:rPr>
             </w:pPr>
-            <w:proofErr w:type="spellStart"/>
             <w:r>
               <w:rPr>
                 <w:rFonts w:asciiTheme="majorHAnsi" w:hAnsiTheme="majorHAnsi" w:cstheme="majorHAnsi"/>
@@ -2899,7 +1402,6 @@
               </w:rPr>
               <w:t>Loại</w:t>
             </w:r>
-            <w:proofErr w:type="spellEnd"/>
           </w:p>
         </w:tc>
         <w:tc>
@@ -2920,7 +1422,6 @@
                 <w:szCs w:val="26"/>
               </w:rPr>
             </w:pPr>
-            <w:proofErr w:type="spellStart"/>
             <w:r>
               <w:rPr>
                 <w:rFonts w:asciiTheme="majorHAnsi" w:hAnsiTheme="majorHAnsi" w:cstheme="majorHAnsi"/>
@@ -2928,29 +1429,8 @@
                 <w:sz w:val="26"/>
                 <w:szCs w:val="26"/>
               </w:rPr>
-              <w:t>Địa</w:t>
+              <w:t>Địa điểm</w:t>
             </w:r>
-            <w:proofErr w:type="spellEnd"/>
-            <w:r>
-              <w:rPr>
-                <w:rFonts w:asciiTheme="majorHAnsi" w:hAnsiTheme="majorHAnsi" w:cstheme="majorHAnsi"/>
-                <w:b/>
-                <w:sz w:val="26"/>
-                <w:szCs w:val="26"/>
-              </w:rPr>
-              <w:t xml:space="preserve"> </w:t>
-            </w:r>
-            <w:proofErr w:type="spellStart"/>
-            <w:r>
-              <w:rPr>
-                <w:rFonts w:asciiTheme="majorHAnsi" w:hAnsiTheme="majorHAnsi" w:cstheme="majorHAnsi"/>
-                <w:b/>
-                <w:sz w:val="26"/>
-                <w:szCs w:val="26"/>
-              </w:rPr>
-              <w:t>điểm</w:t>
-            </w:r>
-            <w:proofErr w:type="spellEnd"/>
           </w:p>
         </w:tc>
         <w:tc>
@@ -2971,7 +1451,6 @@
                 <w:szCs w:val="26"/>
               </w:rPr>
             </w:pPr>
-            <w:proofErr w:type="spellStart"/>
             <w:r>
               <w:rPr>
                 <w:rFonts w:asciiTheme="majorHAnsi" w:hAnsiTheme="majorHAnsi" w:cstheme="majorHAnsi"/>
@@ -2979,17 +1458,7 @@
                 <w:sz w:val="26"/>
                 <w:szCs w:val="26"/>
               </w:rPr>
-              <w:t>Nội</w:t>
-            </w:r>
-            <w:proofErr w:type="spellEnd"/>
-            <w:r>
-              <w:rPr>
-                <w:rFonts w:asciiTheme="majorHAnsi" w:hAnsiTheme="majorHAnsi" w:cstheme="majorHAnsi"/>
-                <w:b/>
-                <w:sz w:val="26"/>
-                <w:szCs w:val="26"/>
-              </w:rPr>
-              <w:t xml:space="preserve"> dung</w:t>
+              <w:t>Nội dung</w:t>
             </w:r>
           </w:p>
         </w:tc>
@@ -3032,7 +1501,6 @@
                 <w:szCs w:val="26"/>
               </w:rPr>
             </w:pPr>
-            <w:proofErr w:type="spellStart"/>
             <w:r>
               <w:rPr>
                 <w:rFonts w:asciiTheme="majorHAnsi" w:hAnsiTheme="majorHAnsi" w:cstheme="majorHAnsi"/>
@@ -3040,9 +1508,27 @@
                 <w:sz w:val="26"/>
                 <w:szCs w:val="26"/>
               </w:rPr>
-              <w:t>Bắt</w:t>
+              <w:t>Bắt đầu</w:t>
             </w:r>
-            <w:proofErr w:type="spellEnd"/>
+          </w:p>
+        </w:tc>
+        <w:tc>
+          <w:tcPr>
+            <w:tcW w:w="966" w:type="dxa"/>
+          </w:tcPr>
+          <w:p>
+            <w:pPr>
+              <w:pStyle w:val="ListParagraph"/>
+              <w:spacing w:line="276" w:lineRule="auto"/>
+              <w:ind w:left="0"/>
+              <w:jc w:val="center"/>
+              <w:rPr>
+                <w:rFonts w:asciiTheme="majorHAnsi" w:hAnsiTheme="majorHAnsi" w:cstheme="majorHAnsi"/>
+                <w:b/>
+                <w:sz w:val="26"/>
+                <w:szCs w:val="26"/>
+              </w:rPr>
+            </w:pPr>
             <w:r>
               <w:rPr>
                 <w:rFonts w:asciiTheme="majorHAnsi" w:hAnsiTheme="majorHAnsi" w:cstheme="majorHAnsi"/>
@@ -3050,69 +1536,8 @@
                 <w:sz w:val="26"/>
                 <w:szCs w:val="26"/>
               </w:rPr>
-              <w:t xml:space="preserve"> </w:t>
+              <w:t>Kết thúc</w:t>
             </w:r>
-            <w:proofErr w:type="spellStart"/>
-            <w:r>
-              <w:rPr>
-                <w:rFonts w:asciiTheme="majorHAnsi" w:hAnsiTheme="majorHAnsi" w:cstheme="majorHAnsi"/>
-                <w:b/>
-                <w:sz w:val="26"/>
-                <w:szCs w:val="26"/>
-              </w:rPr>
-              <w:t>đầu</w:t>
-            </w:r>
-            <w:proofErr w:type="spellEnd"/>
-          </w:p>
-        </w:tc>
-        <w:tc>
-          <w:tcPr>
-            <w:tcW w:w="966" w:type="dxa"/>
-          </w:tcPr>
-          <w:p>
-            <w:pPr>
-              <w:pStyle w:val="ListParagraph"/>
-              <w:spacing w:line="276" w:lineRule="auto"/>
-              <w:ind w:left="0"/>
-              <w:jc w:val="center"/>
-              <w:rPr>
-                <w:rFonts w:asciiTheme="majorHAnsi" w:hAnsiTheme="majorHAnsi" w:cstheme="majorHAnsi"/>
-                <w:b/>
-                <w:sz w:val="26"/>
-                <w:szCs w:val="26"/>
-              </w:rPr>
-            </w:pPr>
-            <w:proofErr w:type="spellStart"/>
-            <w:r>
-              <w:rPr>
-                <w:rFonts w:asciiTheme="majorHAnsi" w:hAnsiTheme="majorHAnsi" w:cstheme="majorHAnsi"/>
-                <w:b/>
-                <w:sz w:val="26"/>
-                <w:szCs w:val="26"/>
-              </w:rPr>
-              <w:t>Kết</w:t>
-            </w:r>
-            <w:proofErr w:type="spellEnd"/>
-            <w:r>
-              <w:rPr>
-                <w:rFonts w:asciiTheme="majorHAnsi" w:hAnsiTheme="majorHAnsi" w:cstheme="majorHAnsi"/>
-                <w:b/>
-                <w:sz w:val="26"/>
-                <w:szCs w:val="26"/>
-              </w:rPr>
-              <w:t xml:space="preserve"> </w:t>
-            </w:r>
-            <w:proofErr w:type="spellStart"/>
-            <w:r>
-              <w:rPr>
-                <w:rFonts w:asciiTheme="majorHAnsi" w:hAnsiTheme="majorHAnsi" w:cstheme="majorHAnsi"/>
-                <w:b/>
-                <w:sz w:val="26"/>
-                <w:szCs w:val="26"/>
-              </w:rPr>
-              <w:t>thúc</w:t>
-            </w:r>
-            <w:proofErr w:type="spellEnd"/>
           </w:p>
         </w:tc>
         <w:tc>
@@ -3822,34 +2247,14 @@
                 <w:szCs w:val="26"/>
               </w:rPr>
             </w:pPr>
-            <w:proofErr w:type="spellStart"/>
             <w:r>
               <w:rPr>
                 <w:rFonts w:asciiTheme="majorHAnsi" w:hAnsiTheme="majorHAnsi" w:cstheme="majorHAnsi"/>
                 <w:sz w:val="26"/>
                 <w:szCs w:val="26"/>
               </w:rPr>
-              <w:t>Yêu</w:t>
+              <w:t>Yêu cầu</w:t>
             </w:r>
-            <w:proofErr w:type="spellEnd"/>
-            <w:r>
-              <w:rPr>
-                <w:rFonts w:asciiTheme="majorHAnsi" w:hAnsiTheme="majorHAnsi" w:cstheme="majorHAnsi"/>
-                <w:sz w:val="26"/>
-                <w:szCs w:val="26"/>
-              </w:rPr>
-              <w:t xml:space="preserve"> </w:t>
-            </w:r>
-            <w:proofErr w:type="spellStart"/>
-            <w:r>
-              <w:rPr>
-                <w:rFonts w:asciiTheme="majorHAnsi" w:hAnsiTheme="majorHAnsi" w:cstheme="majorHAnsi"/>
-                <w:sz w:val="26"/>
-                <w:szCs w:val="26"/>
-              </w:rPr>
-              <w:t>cầu</w:t>
-            </w:r>
-            <w:proofErr w:type="spellEnd"/>
           </w:p>
         </w:tc>
         <w:tc>
@@ -3873,52 +2278,14 @@
                 <w:szCs w:val="26"/>
               </w:rPr>
             </w:pPr>
-            <w:proofErr w:type="spellStart"/>
             <w:r>
               <w:rPr>
                 <w:rFonts w:asciiTheme="majorHAnsi" w:hAnsiTheme="majorHAnsi" w:cstheme="majorHAnsi"/>
                 <w:sz w:val="26"/>
                 <w:szCs w:val="26"/>
               </w:rPr>
-              <w:t>Ngày</w:t>
+              <w:t>Ngày bắt đầu</w:t>
             </w:r>
-            <w:proofErr w:type="spellEnd"/>
-            <w:r>
-              <w:rPr>
-                <w:rFonts w:asciiTheme="majorHAnsi" w:hAnsiTheme="majorHAnsi" w:cstheme="majorHAnsi"/>
-                <w:sz w:val="26"/>
-                <w:szCs w:val="26"/>
-              </w:rPr>
-              <w:t xml:space="preserve"> </w:t>
-            </w:r>
-            <w:proofErr w:type="spellStart"/>
-            <w:r>
-              <w:rPr>
-                <w:rFonts w:asciiTheme="majorHAnsi" w:hAnsiTheme="majorHAnsi" w:cstheme="majorHAnsi"/>
-                <w:sz w:val="26"/>
-                <w:szCs w:val="26"/>
-              </w:rPr>
-              <w:t>bắt</w:t>
-            </w:r>
-            <w:proofErr w:type="spellEnd"/>
-            <w:r>
-              <w:rPr>
-                <w:rFonts w:asciiTheme="majorHAnsi" w:hAnsiTheme="majorHAnsi" w:cstheme="majorHAnsi"/>
-                <w:sz w:val="26"/>
-                <w:szCs w:val="26"/>
-              </w:rPr>
-              <w:t xml:space="preserve"> </w:t>
-            </w:r>
-            <w:proofErr w:type="spellStart"/>
-            <w:r>
-              <w:rPr>
-                <w:rFonts w:asciiTheme="majorHAnsi" w:hAnsiTheme="majorHAnsi" w:cstheme="majorHAnsi"/>
-                <w:sz w:val="26"/>
-                <w:szCs w:val="26"/>
-              </w:rPr>
-              <w:t>đầu</w:t>
-            </w:r>
-            <w:proofErr w:type="spellEnd"/>
           </w:p>
         </w:tc>
         <w:tc>
@@ -3942,52 +2309,14 @@
                 <w:szCs w:val="26"/>
               </w:rPr>
             </w:pPr>
-            <w:proofErr w:type="spellStart"/>
             <w:r>
               <w:rPr>
                 <w:rFonts w:asciiTheme="majorHAnsi" w:hAnsiTheme="majorHAnsi" w:cstheme="majorHAnsi"/>
                 <w:sz w:val="26"/>
                 <w:szCs w:val="26"/>
               </w:rPr>
-              <w:t>Ngày</w:t>
+              <w:t>Ngày kết thúc</w:t>
             </w:r>
-            <w:proofErr w:type="spellEnd"/>
-            <w:r>
-              <w:rPr>
-                <w:rFonts w:asciiTheme="majorHAnsi" w:hAnsiTheme="majorHAnsi" w:cstheme="majorHAnsi"/>
-                <w:sz w:val="26"/>
-                <w:szCs w:val="26"/>
-              </w:rPr>
-              <w:t xml:space="preserve"> </w:t>
-            </w:r>
-            <w:proofErr w:type="spellStart"/>
-            <w:r>
-              <w:rPr>
-                <w:rFonts w:asciiTheme="majorHAnsi" w:hAnsiTheme="majorHAnsi" w:cstheme="majorHAnsi"/>
-                <w:sz w:val="26"/>
-                <w:szCs w:val="26"/>
-              </w:rPr>
-              <w:t>kết</w:t>
-            </w:r>
-            <w:proofErr w:type="spellEnd"/>
-            <w:r>
-              <w:rPr>
-                <w:rFonts w:asciiTheme="majorHAnsi" w:hAnsiTheme="majorHAnsi" w:cstheme="majorHAnsi"/>
-                <w:sz w:val="26"/>
-                <w:szCs w:val="26"/>
-              </w:rPr>
-              <w:t xml:space="preserve"> </w:t>
-            </w:r>
-            <w:proofErr w:type="spellStart"/>
-            <w:r>
-              <w:rPr>
-                <w:rFonts w:asciiTheme="majorHAnsi" w:hAnsiTheme="majorHAnsi" w:cstheme="majorHAnsi"/>
-                <w:sz w:val="26"/>
-                <w:szCs w:val="26"/>
-              </w:rPr>
-              <w:t>thúc</w:t>
-            </w:r>
-            <w:proofErr w:type="spellEnd"/>
           </w:p>
         </w:tc>
         <w:tc>
@@ -4011,34 +2340,14 @@
                 <w:szCs w:val="26"/>
               </w:rPr>
             </w:pPr>
-            <w:proofErr w:type="spellStart"/>
             <w:r>
               <w:rPr>
                 <w:rFonts w:asciiTheme="majorHAnsi" w:hAnsiTheme="majorHAnsi" w:cstheme="majorHAnsi"/>
                 <w:sz w:val="26"/>
                 <w:szCs w:val="26"/>
               </w:rPr>
-              <w:t>Nhiệm</w:t>
+              <w:t>Nhiệm vụ</w:t>
             </w:r>
-            <w:proofErr w:type="spellEnd"/>
-            <w:r>
-              <w:rPr>
-                <w:rFonts w:asciiTheme="majorHAnsi" w:hAnsiTheme="majorHAnsi" w:cstheme="majorHAnsi"/>
-                <w:sz w:val="26"/>
-                <w:szCs w:val="26"/>
-              </w:rPr>
-              <w:t xml:space="preserve"> </w:t>
-            </w:r>
-            <w:proofErr w:type="spellStart"/>
-            <w:r>
-              <w:rPr>
-                <w:rFonts w:asciiTheme="majorHAnsi" w:hAnsiTheme="majorHAnsi" w:cstheme="majorHAnsi"/>
-                <w:sz w:val="26"/>
-                <w:szCs w:val="26"/>
-              </w:rPr>
-              <w:t>vụ</w:t>
-            </w:r>
-            <w:proofErr w:type="spellEnd"/>
           </w:p>
         </w:tc>
         <w:tc>
@@ -4063,52 +2372,14 @@
                 <w:szCs w:val="26"/>
               </w:rPr>
             </w:pPr>
-            <w:proofErr w:type="spellStart"/>
             <w:r>
               <w:rPr>
                 <w:rFonts w:asciiTheme="majorHAnsi" w:hAnsiTheme="majorHAnsi" w:cstheme="majorHAnsi"/>
                 <w:sz w:val="26"/>
                 <w:szCs w:val="26"/>
               </w:rPr>
-              <w:t>Người</w:t>
+              <w:t>Người thực hiện</w:t>
             </w:r>
-            <w:proofErr w:type="spellEnd"/>
-            <w:r>
-              <w:rPr>
-                <w:rFonts w:asciiTheme="majorHAnsi" w:hAnsiTheme="majorHAnsi" w:cstheme="majorHAnsi"/>
-                <w:sz w:val="26"/>
-                <w:szCs w:val="26"/>
-              </w:rPr>
-              <w:t xml:space="preserve"> </w:t>
-            </w:r>
-            <w:proofErr w:type="spellStart"/>
-            <w:r>
-              <w:rPr>
-                <w:rFonts w:asciiTheme="majorHAnsi" w:hAnsiTheme="majorHAnsi" w:cstheme="majorHAnsi"/>
-                <w:sz w:val="26"/>
-                <w:szCs w:val="26"/>
-              </w:rPr>
-              <w:t>thực</w:t>
-            </w:r>
-            <w:proofErr w:type="spellEnd"/>
-            <w:r>
-              <w:rPr>
-                <w:rFonts w:asciiTheme="majorHAnsi" w:hAnsiTheme="majorHAnsi" w:cstheme="majorHAnsi"/>
-                <w:sz w:val="26"/>
-                <w:szCs w:val="26"/>
-              </w:rPr>
-              <w:t xml:space="preserve"> </w:t>
-            </w:r>
-            <w:proofErr w:type="spellStart"/>
-            <w:r>
-              <w:rPr>
-                <w:rFonts w:asciiTheme="majorHAnsi" w:hAnsiTheme="majorHAnsi" w:cstheme="majorHAnsi"/>
-                <w:sz w:val="26"/>
-                <w:szCs w:val="26"/>
-              </w:rPr>
-              <w:t>hiện</w:t>
-            </w:r>
-            <w:proofErr w:type="spellEnd"/>
           </w:p>
         </w:tc>
         <w:tc>
@@ -4132,70 +2403,14 @@
                 <w:szCs w:val="26"/>
               </w:rPr>
             </w:pPr>
-            <w:proofErr w:type="spellStart"/>
             <w:r>
               <w:rPr>
                 <w:rFonts w:asciiTheme="majorHAnsi" w:hAnsiTheme="majorHAnsi" w:cstheme="majorHAnsi"/>
                 <w:sz w:val="26"/>
                 <w:szCs w:val="26"/>
               </w:rPr>
-              <w:t>Tỉ</w:t>
+              <w:t>Tỉ lệ công việc</w:t>
             </w:r>
-            <w:proofErr w:type="spellEnd"/>
-            <w:r>
-              <w:rPr>
-                <w:rFonts w:asciiTheme="majorHAnsi" w:hAnsiTheme="majorHAnsi" w:cstheme="majorHAnsi"/>
-                <w:sz w:val="26"/>
-                <w:szCs w:val="26"/>
-              </w:rPr>
-              <w:t xml:space="preserve"> </w:t>
-            </w:r>
-            <w:proofErr w:type="spellStart"/>
-            <w:r>
-              <w:rPr>
-                <w:rFonts w:asciiTheme="majorHAnsi" w:hAnsiTheme="majorHAnsi" w:cstheme="majorHAnsi"/>
-                <w:sz w:val="26"/>
-                <w:szCs w:val="26"/>
-              </w:rPr>
-              <w:t>lệ</w:t>
-            </w:r>
-            <w:proofErr w:type="spellEnd"/>
-            <w:r>
-              <w:rPr>
-                <w:rFonts w:asciiTheme="majorHAnsi" w:hAnsiTheme="majorHAnsi" w:cstheme="majorHAnsi"/>
-                <w:sz w:val="26"/>
-                <w:szCs w:val="26"/>
-              </w:rPr>
-              <w:t xml:space="preserve"> </w:t>
-            </w:r>
-            <w:proofErr w:type="spellStart"/>
-            <w:r>
-              <w:rPr>
-                <w:rFonts w:asciiTheme="majorHAnsi" w:hAnsiTheme="majorHAnsi" w:cstheme="majorHAnsi"/>
-                <w:sz w:val="26"/>
-                <w:szCs w:val="26"/>
-              </w:rPr>
-              <w:t>công</w:t>
-            </w:r>
-            <w:proofErr w:type="spellEnd"/>
-            <w:r>
-              <w:rPr>
-                <w:rFonts w:asciiTheme="majorHAnsi" w:hAnsiTheme="majorHAnsi" w:cstheme="majorHAnsi"/>
-                <w:sz w:val="26"/>
-                <w:szCs w:val="26"/>
-              </w:rPr>
-              <w:t xml:space="preserve"> </w:t>
-            </w:r>
-            <w:proofErr w:type="spellStart"/>
-            <w:r>
-              <w:rPr>
-                <w:rFonts w:asciiTheme="majorHAnsi" w:hAnsiTheme="majorHAnsi" w:cstheme="majorHAnsi"/>
-                <w:sz w:val="26"/>
-                <w:szCs w:val="26"/>
-              </w:rPr>
-              <w:t>việc</w:t>
-            </w:r>
-            <w:proofErr w:type="spellEnd"/>
           </w:p>
         </w:tc>
         <w:tc>
@@ -4219,70 +2434,14 @@
                 <w:szCs w:val="26"/>
               </w:rPr>
             </w:pPr>
-            <w:proofErr w:type="spellStart"/>
             <w:r>
               <w:rPr>
                 <w:rFonts w:asciiTheme="majorHAnsi" w:hAnsiTheme="majorHAnsi" w:cstheme="majorHAnsi"/>
                 <w:sz w:val="26"/>
                 <w:szCs w:val="26"/>
               </w:rPr>
-              <w:t>Mức</w:t>
+              <w:t>Mức độ hoàn thành</w:t>
             </w:r>
-            <w:proofErr w:type="spellEnd"/>
-            <w:r>
-              <w:rPr>
-                <w:rFonts w:asciiTheme="majorHAnsi" w:hAnsiTheme="majorHAnsi" w:cstheme="majorHAnsi"/>
-                <w:sz w:val="26"/>
-                <w:szCs w:val="26"/>
-              </w:rPr>
-              <w:t xml:space="preserve"> </w:t>
-            </w:r>
-            <w:proofErr w:type="spellStart"/>
-            <w:r>
-              <w:rPr>
-                <w:rFonts w:asciiTheme="majorHAnsi" w:hAnsiTheme="majorHAnsi" w:cstheme="majorHAnsi"/>
-                <w:sz w:val="26"/>
-                <w:szCs w:val="26"/>
-              </w:rPr>
-              <w:t>độ</w:t>
-            </w:r>
-            <w:proofErr w:type="spellEnd"/>
-            <w:r>
-              <w:rPr>
-                <w:rFonts w:asciiTheme="majorHAnsi" w:hAnsiTheme="majorHAnsi" w:cstheme="majorHAnsi"/>
-                <w:sz w:val="26"/>
-                <w:szCs w:val="26"/>
-              </w:rPr>
-              <w:t xml:space="preserve"> </w:t>
-            </w:r>
-            <w:proofErr w:type="spellStart"/>
-            <w:r>
-              <w:rPr>
-                <w:rFonts w:asciiTheme="majorHAnsi" w:hAnsiTheme="majorHAnsi" w:cstheme="majorHAnsi"/>
-                <w:sz w:val="26"/>
-                <w:szCs w:val="26"/>
-              </w:rPr>
-              <w:t>hoàn</w:t>
-            </w:r>
-            <w:proofErr w:type="spellEnd"/>
-            <w:r>
-              <w:rPr>
-                <w:rFonts w:asciiTheme="majorHAnsi" w:hAnsiTheme="majorHAnsi" w:cstheme="majorHAnsi"/>
-                <w:sz w:val="26"/>
-                <w:szCs w:val="26"/>
-              </w:rPr>
-              <w:t xml:space="preserve"> </w:t>
-            </w:r>
-            <w:proofErr w:type="spellStart"/>
-            <w:r>
-              <w:rPr>
-                <w:rFonts w:asciiTheme="majorHAnsi" w:hAnsiTheme="majorHAnsi" w:cstheme="majorHAnsi"/>
-                <w:sz w:val="26"/>
-                <w:szCs w:val="26"/>
-              </w:rPr>
-              <w:t>thành</w:t>
-            </w:r>
-            <w:proofErr w:type="spellEnd"/>
           </w:p>
         </w:tc>
         <w:tc>
@@ -4306,34 +2465,14 @@
                 <w:szCs w:val="26"/>
               </w:rPr>
             </w:pPr>
-            <w:proofErr w:type="spellStart"/>
             <w:r>
               <w:rPr>
                 <w:rFonts w:asciiTheme="majorHAnsi" w:hAnsiTheme="majorHAnsi" w:cstheme="majorHAnsi"/>
                 <w:sz w:val="26"/>
                 <w:szCs w:val="26"/>
               </w:rPr>
-              <w:t>Ghi</w:t>
+              <w:t>Ghi chú</w:t>
             </w:r>
-            <w:proofErr w:type="spellEnd"/>
-            <w:r>
-              <w:rPr>
-                <w:rFonts w:asciiTheme="majorHAnsi" w:hAnsiTheme="majorHAnsi" w:cstheme="majorHAnsi"/>
-                <w:sz w:val="26"/>
-                <w:szCs w:val="26"/>
-              </w:rPr>
-              <w:t xml:space="preserve"> </w:t>
-            </w:r>
-            <w:proofErr w:type="spellStart"/>
-            <w:r>
-              <w:rPr>
-                <w:rFonts w:asciiTheme="majorHAnsi" w:hAnsiTheme="majorHAnsi" w:cstheme="majorHAnsi"/>
-                <w:sz w:val="26"/>
-                <w:szCs w:val="26"/>
-              </w:rPr>
-              <w:t>chú</w:t>
-            </w:r>
-            <w:proofErr w:type="spellEnd"/>
           </w:p>
         </w:tc>
       </w:tr>
@@ -4938,7 +3077,7 @@
           <w:sz w:val="26"/>
           <w:szCs w:val="26"/>
         </w:rPr>
-        <w:t>MỘT VÀI HÌNH ẢNH HỌP NHÓM NGHIÊN CỨU TRONG QUÁ TRÌNH THỰC HIỆN ĐỒ</w:t>
+        <w:t>MÔ TẢ THIẾT KẾ LƯU TRỮ ĐỒ THỊ</w:t>
       </w:r>
       <w:r>
         <w:rPr>
@@ -4947,8 +3086,26 @@
           <w:sz w:val="26"/>
           <w:szCs w:val="26"/>
         </w:rPr>
-        <w:t xml:space="preserve"> </w:t>
+        <w:br/>
       </w:r>
+      <w:bookmarkStart w:id="1" w:name="_GoBack"/>
+      <w:bookmarkEnd w:id="1"/>
+    </w:p>
+    <w:p>
+      <w:pPr>
+        <w:pStyle w:val="ListParagraph"/>
+        <w:numPr>
+          <w:ilvl w:val="0"/>
+          <w:numId w:val="2"/>
+        </w:numPr>
+        <w:spacing w:before="240" w:line="480" w:lineRule="auto"/>
+        <w:rPr>
+          <w:rFonts w:asciiTheme="majorHAnsi" w:hAnsiTheme="majorHAnsi" w:cstheme="majorHAnsi"/>
+          <w:b/>
+          <w:sz w:val="26"/>
+          <w:szCs w:val="26"/>
+        </w:rPr>
+      </w:pPr>
       <w:r>
         <w:rPr>
           <w:rFonts w:asciiTheme="majorHAnsi" w:hAnsiTheme="majorHAnsi" w:cstheme="majorHAnsi"/>
@@ -4956,7 +3113,7 @@
           <w:sz w:val="26"/>
           <w:szCs w:val="26"/>
         </w:rPr>
-        <w:t>ÁN</w:t>
+        <w:t>MÔ TẢ THUẬT TOÁN</w:t>
       </w:r>
     </w:p>
     <w:p>
@@ -5044,77 +3201,8 @@
         <w:t xml:space="preserve"> </w:t>
       </w:r>
       <w:r>
-        <w:t xml:space="preserve">- </w:t>
+        <w:t>- Timfloiwf giải thuật toán tìm kiếm theo chiều sâu</w:t>
       </w:r>
-      <w:proofErr w:type="spellStart"/>
-      <w:r>
-        <w:t>Timfloiwf</w:t>
-      </w:r>
-      <w:proofErr w:type="spellEnd"/>
-      <w:r>
-        <w:t xml:space="preserve"> </w:t>
-      </w:r>
-      <w:proofErr w:type="spellStart"/>
-      <w:r>
-        <w:t>giải</w:t>
-      </w:r>
-      <w:proofErr w:type="spellEnd"/>
-      <w:r>
-        <w:t xml:space="preserve"> </w:t>
-      </w:r>
-      <w:proofErr w:type="spellStart"/>
-      <w:r>
-        <w:t>thuật</w:t>
-      </w:r>
-      <w:proofErr w:type="spellEnd"/>
-      <w:r>
-        <w:t xml:space="preserve"> </w:t>
-      </w:r>
-      <w:proofErr w:type="spellStart"/>
-      <w:r>
-        <w:t>toán</w:t>
-      </w:r>
-      <w:proofErr w:type="spellEnd"/>
-      <w:r>
-        <w:t xml:space="preserve"> </w:t>
-      </w:r>
-      <w:proofErr w:type="spellStart"/>
-      <w:r>
-        <w:t>tìm</w:t>
-      </w:r>
-      <w:proofErr w:type="spellEnd"/>
-      <w:r>
-        <w:t xml:space="preserve"> </w:t>
-      </w:r>
-      <w:proofErr w:type="spellStart"/>
-      <w:r>
-        <w:t>kiếm</w:t>
-      </w:r>
-      <w:proofErr w:type="spellEnd"/>
-      <w:r>
-        <w:t xml:space="preserve"> </w:t>
-      </w:r>
-      <w:proofErr w:type="spellStart"/>
-      <w:r>
-        <w:t>theo</w:t>
-      </w:r>
-      <w:proofErr w:type="spellEnd"/>
-      <w:r>
-        <w:t xml:space="preserve"> </w:t>
-      </w:r>
-      <w:proofErr w:type="spellStart"/>
-      <w:r>
-        <w:t>chiều</w:t>
-      </w:r>
-      <w:proofErr w:type="spellEnd"/>
-      <w:r>
-        <w:t xml:space="preserve"> </w:t>
-      </w:r>
-      <w:proofErr w:type="spellStart"/>
-      <w:r>
-        <w:t>sâu</w:t>
-      </w:r>
-      <w:proofErr w:type="spellEnd"/>
     </w:p>
     <w:p>
       <w:pPr>
@@ -5146,8 +3234,6 @@
           <w:b/>
         </w:rPr>
       </w:pPr>
-      <w:bookmarkStart w:id="1" w:name="_GoBack"/>
-      <w:bookmarkEnd w:id="1"/>
     </w:p>
     <w:sectPr>
       <w:pgSz w:w="12240" w:h="15840"/>
@@ -6963,7 +5049,7 @@
 </file>
 
 <file path=customXml/itemProps1.xml><?xml version="1.0" encoding="utf-8"?>
-<ds:datastoreItem xmlns:ds="http://schemas.openxmlformats.org/officeDocument/2006/customXml" ds:itemID="{53F7B502-3EBD-4E09-B591-99D2CA6E0B5F}">
+<ds:datastoreItem xmlns:ds="http://schemas.openxmlformats.org/officeDocument/2006/customXml" ds:itemID="{F7906E1B-9EC6-4D9E-89B1-B83DB2CC8495}">
   <ds:schemaRefs>
     <ds:schemaRef ds:uri="http://schemas.openxmlformats.org/officeDocument/2006/bibliography"/>
   </ds:schemaRefs>

</xml_diff>